<commit_message>
updated ums and ths to use feign client
</commit_message>
<xml_diff>
--- a/Documents/Thesis.docx
+++ b/Documents/Thesis.docx
@@ -859,7 +859,6 @@
           <w:rFonts w:ascii="Times New Roman" w:hAnsi="Times New Roman" w:cs="Times New Roman"/>
         </w:rPr>
       </w:pPr>
-      <w:proofErr w:type="gramStart"/>
       <w:r>
         <w:rPr>
           <w:rFonts w:ascii="Times New Roman" w:hAnsi="Times New Roman" w:cs="Times New Roman"/>
@@ -872,21 +871,7 @@
         <w:rPr>
           <w:rFonts w:ascii="Times New Roman" w:hAnsi="Times New Roman" w:cs="Times New Roman"/>
         </w:rPr>
-        <w:t>:…</w:t>
-      </w:r>
-      <w:proofErr w:type="gramEnd"/>
-      <w:r>
-        <w:rPr>
-          <w:rFonts w:ascii="Times New Roman" w:hAnsi="Times New Roman" w:cs="Times New Roman"/>
-        </w:rPr>
-        <w:t>……………………………………</w:t>
-      </w:r>
-      <w:proofErr w:type="gramStart"/>
-      <w:r>
-        <w:rPr>
-          <w:rFonts w:ascii="Times New Roman" w:hAnsi="Times New Roman" w:cs="Times New Roman"/>
-        </w:rPr>
-        <w:t>…</w:t>
+        <w:t>:…………………………………………</w:t>
       </w:r>
       <w:r>
         <w:rPr>
@@ -894,7 +879,6 @@
         </w:rPr>
         <w:t>..</w:t>
       </w:r>
-      <w:proofErr w:type="gramEnd"/>
       <w:r>
         <w:rPr>
           <w:rFonts w:ascii="Times New Roman" w:hAnsi="Times New Roman" w:cs="Times New Roman"/>
@@ -914,7 +898,6 @@
           <w:rFonts w:ascii="Times New Roman" w:hAnsi="Times New Roman" w:cs="Times New Roman"/>
         </w:rPr>
       </w:pPr>
-      <w:proofErr w:type="gramStart"/>
       <w:r>
         <w:rPr>
           <w:rFonts w:ascii="Times New Roman" w:hAnsi="Times New Roman" w:cs="Times New Roman"/>
@@ -933,14 +916,7 @@
         <w:rPr>
           <w:rFonts w:ascii="Times New Roman" w:hAnsi="Times New Roman" w:cs="Times New Roman"/>
         </w:rPr>
-        <w:t>…</w:t>
-      </w:r>
-      <w:proofErr w:type="gramEnd"/>
-      <w:r>
-        <w:rPr>
-          <w:rFonts w:ascii="Times New Roman" w:hAnsi="Times New Roman" w:cs="Times New Roman"/>
-        </w:rPr>
-        <w:t>…………………………………………</w:t>
+        <w:t>……………………………………………</w:t>
       </w:r>
       <w:r>
         <w:rPr>
@@ -994,7 +970,6 @@
           <w:rFonts w:ascii="Times New Roman" w:hAnsi="Times New Roman" w:cs="Times New Roman"/>
         </w:rPr>
       </w:pPr>
-      <w:proofErr w:type="gramStart"/>
       <w:r>
         <w:rPr>
           <w:rFonts w:ascii="Times New Roman" w:hAnsi="Times New Roman" w:cs="Times New Roman"/>
@@ -1007,14 +982,7 @@
         <w:rPr>
           <w:rFonts w:ascii="Times New Roman" w:hAnsi="Times New Roman" w:cs="Times New Roman"/>
         </w:rPr>
-        <w:t>:…</w:t>
-      </w:r>
-      <w:proofErr w:type="gramEnd"/>
-      <w:r>
-        <w:rPr>
-          <w:rFonts w:ascii="Times New Roman" w:hAnsi="Times New Roman" w:cs="Times New Roman"/>
-        </w:rPr>
-        <w:t>………………………………………………</w:t>
+        <w:t>:…………………………………………………</w:t>
       </w:r>
       <w:r>
         <w:rPr>
@@ -1029,7 +997,6 @@
           <w:rFonts w:ascii="Times New Roman" w:hAnsi="Times New Roman" w:cs="Times New Roman"/>
         </w:rPr>
       </w:pPr>
-      <w:proofErr w:type="gramStart"/>
       <w:r>
         <w:rPr>
           <w:rFonts w:ascii="Times New Roman" w:hAnsi="Times New Roman" w:cs="Times New Roman"/>
@@ -1042,21 +1009,7 @@
         <w:rPr>
           <w:rFonts w:ascii="Times New Roman" w:hAnsi="Times New Roman" w:cs="Times New Roman"/>
         </w:rPr>
-        <w:t>:…</w:t>
-      </w:r>
-      <w:proofErr w:type="gramEnd"/>
-      <w:r>
-        <w:rPr>
-          <w:rFonts w:ascii="Times New Roman" w:hAnsi="Times New Roman" w:cs="Times New Roman"/>
-        </w:rPr>
-        <w:t>………………………………………</w:t>
-      </w:r>
-      <w:proofErr w:type="gramStart"/>
-      <w:r>
-        <w:rPr>
-          <w:rFonts w:ascii="Times New Roman" w:hAnsi="Times New Roman" w:cs="Times New Roman"/>
-        </w:rPr>
-        <w:t>…</w:t>
+        <w:t>:……………………………………………</w:t>
       </w:r>
       <w:r>
         <w:rPr>
@@ -1064,7 +1017,6 @@
         </w:rPr>
         <w:t>..</w:t>
       </w:r>
-      <w:proofErr w:type="gramEnd"/>
       <w:r>
         <w:rPr>
           <w:rFonts w:ascii="Times New Roman" w:hAnsi="Times New Roman" w:cs="Times New Roman"/>
@@ -1078,7 +1030,6 @@
           <w:rFonts w:ascii="Times New Roman" w:hAnsi="Times New Roman" w:cs="Times New Roman"/>
         </w:rPr>
       </w:pPr>
-      <w:proofErr w:type="gramStart"/>
       <w:r>
         <w:rPr>
           <w:rFonts w:ascii="Times New Roman" w:hAnsi="Times New Roman" w:cs="Times New Roman"/>
@@ -1091,23 +1042,8 @@
         <w:rPr>
           <w:rFonts w:ascii="Times New Roman" w:hAnsi="Times New Roman" w:cs="Times New Roman"/>
         </w:rPr>
-        <w:t>:…</w:t>
-      </w:r>
-      <w:proofErr w:type="gramEnd"/>
-      <w:r>
-        <w:rPr>
-          <w:rFonts w:ascii="Times New Roman" w:hAnsi="Times New Roman" w:cs="Times New Roman"/>
-        </w:rPr>
-        <w:t>……………………………………………</w:t>
-      </w:r>
-      <w:proofErr w:type="gramStart"/>
-      <w:r>
-        <w:rPr>
-          <w:rFonts w:ascii="Times New Roman" w:hAnsi="Times New Roman" w:cs="Times New Roman"/>
-        </w:rPr>
-        <w:t>…..</w:t>
-      </w:r>
-      <w:proofErr w:type="gramEnd"/>
+        <w:t>:…………………………………………………..</w:t>
+      </w:r>
     </w:p>
     <w:p>
       <w:pPr>
@@ -1444,7 +1380,6 @@
         </w:rPr>
         <w:t xml:space="preserve">Public transportation in Zambia still relies predominantly on cash transactions, resulting in operational inefficiencies, revenue leakages, and security risks for passengers, conductors, and bus companies. The </w:t>
       </w:r>
-      <w:proofErr w:type="spellStart"/>
       <w:r>
         <w:rPr>
           <w:rFonts w:ascii="Times New Roman" w:hAnsi="Times New Roman" w:cs="Times New Roman"/>
@@ -1453,26 +1388,35 @@
         </w:rPr>
         <w:t>GoCashless</w:t>
       </w:r>
-      <w:proofErr w:type="spellEnd"/>
-      <w:r>
-        <w:rPr>
-          <w:rFonts w:ascii="Times New Roman" w:hAnsi="Times New Roman" w:cs="Times New Roman"/>
-        </w:rPr>
-        <w:t xml:space="preserve"> system aims to address these challenges by introducing a secure, scalable, and user-friendly cashless payment platform tailored for Zambia’s public transport sector. Built on a microservices architecture using Spring Boot, the system supports seamless fare payments and efficient transaction management. It consists of two React Native mobile applications one for passengers to scan QR codes and make payments, and another for conductors to generate fares and receive confirmations as well as a Next.js web dashboard that enables bus companies to manage conductors and monitor transaction data. Core components include user management, route and fare handling, QR code generation, payment processing, transaction history, and real-time notifications. By leveraging RESTful APIs, secure data encryption, and token-based authentication, </w:t>
-      </w:r>
-      <w:proofErr w:type="spellStart"/>
-      <w:r>
-        <w:rPr>
-          <w:rFonts w:ascii="Times New Roman" w:hAnsi="Times New Roman" w:cs="Times New Roman"/>
-        </w:rPr>
-        <w:t>GoCashless</w:t>
-      </w:r>
-      <w:proofErr w:type="spellEnd"/>
-      <w:r>
-        <w:rPr>
-          <w:rFonts w:ascii="Times New Roman" w:hAnsi="Times New Roman" w:cs="Times New Roman"/>
-        </w:rPr>
-        <w:t xml:space="preserve"> ensures reliable and efficient payment workflows. The resulting system improves fare collection, enhances accountability, supports better revenue tracking, and contributes to the modernization of Zambia’s public transportation infrastructure through a fully digital ecosystem.</w:t>
+      <w:r>
+        <w:rPr>
+          <w:rFonts w:ascii="Times New Roman" w:hAnsi="Times New Roman" w:cs="Times New Roman"/>
+        </w:rPr>
+        <w:t xml:space="preserve"> system aims to address these challenges by introducing a secure, scalable, and user-friendly cashless payment platform tailored for Zambia’s public transport sector. Built on a microservices architecture using Spring Boot, the system supports seamless fare payments and efficient transaction management. It consists of two React Native mobile applications one for passengers to scan QR codes and make payments, and another for conductors to generate fares and receive confirmations as well as a Next.js web dashboard that enables  compan</w:t>
+      </w:r>
+      <w:r>
+        <w:rPr>
+          <w:rFonts w:ascii="Times New Roman" w:hAnsi="Times New Roman" w:cs="Times New Roman"/>
+        </w:rPr>
+        <w:t>y admins</w:t>
+      </w:r>
+      <w:r>
+        <w:rPr>
+          <w:rFonts w:ascii="Times New Roman" w:hAnsi="Times New Roman" w:cs="Times New Roman"/>
+        </w:rPr>
+        <w:t xml:space="preserve"> to manage conductors and monitor transaction data. Core components include user management, route and fare handling, QR code generation, payment processing, transaction history, and real-time notifications. By leveraging RESTful APIs, secure data encryption, and </w:t>
+      </w:r>
+      <w:r>
+        <w:rPr>
+          <w:rFonts w:ascii="Times New Roman" w:hAnsi="Times New Roman" w:cs="Times New Roman"/>
+        </w:rPr>
+        <w:t xml:space="preserve">role </w:t>
+      </w:r>
+      <w:r>
+        <w:rPr>
+          <w:rFonts w:ascii="Times New Roman" w:hAnsi="Times New Roman" w:cs="Times New Roman"/>
+        </w:rPr>
+        <w:t>based authentication, GoCashless ensures reliable and efficient payment workflows. The resulting system improves fare collection, enhances accountability, supports better revenue tracking, and contributes to the modernization of Zambia’s public transportation infrastructure through a fully digital ecosystem.</w:t>
       </w:r>
     </w:p>
     <w:p>
@@ -2254,21 +2198,25 @@
         <w:rPr>
           <w:rFonts w:ascii="Times New Roman" w:hAnsi="Times New Roman" w:cs="Times New Roman"/>
         </w:rPr>
-        <w:t xml:space="preserve">The transportation sector in Zambia, particularly public transportation, heavily relies on cash-based transactions. This traditional payment method presents several challenges, including the risk of cash handling, revenue leakages for bus operators, and inconvenience for passengers who may not always have the exact change. The need for a modernized, cashless payment system is evident to enhance efficiency, transparency, and user experience. The </w:t>
-      </w:r>
-      <w:proofErr w:type="spellStart"/>
-      <w:r>
-        <w:rPr>
-          <w:rFonts w:ascii="Times New Roman" w:hAnsi="Times New Roman" w:cs="Times New Roman"/>
-        </w:rPr>
-        <w:t>Gocashless</w:t>
-      </w:r>
-      <w:proofErr w:type="spellEnd"/>
-      <w:r>
-        <w:rPr>
-          <w:rFonts w:ascii="Times New Roman" w:hAnsi="Times New Roman" w:cs="Times New Roman"/>
-        </w:rPr>
-        <w:t xml:space="preserve"> project aims to address these challenges by introducing a digital payment solution for public transportation in Zambia.</w:t>
+        <w:t xml:space="preserve">The transportation sector in Zambia, particularly public transportation, heavily relies on </w:t>
+      </w:r>
+      <w:r>
+        <w:rPr>
+          <w:rFonts w:ascii="Times New Roman" w:hAnsi="Times New Roman" w:cs="Times New Roman"/>
+        </w:rPr>
+        <w:t>cash</w:t>
+      </w:r>
+      <w:r>
+        <w:rPr>
+          <w:rFonts w:ascii="Times New Roman" w:hAnsi="Times New Roman" w:cs="Times New Roman"/>
+        </w:rPr>
+        <w:t>-based</w:t>
+      </w:r>
+      <w:r>
+        <w:rPr>
+          <w:rFonts w:ascii="Times New Roman" w:hAnsi="Times New Roman" w:cs="Times New Roman"/>
+        </w:rPr>
+        <w:t xml:space="preserve"> transactions. This traditional payment method presents several challenges, including the risk of cash handling, revenue leakages for bus operators, and inconvenience for passengers who may not always have the exact change. The need for a modernized, cashless payment system is evident to enhance efficiency, transparency, and user experience. The Gocashless project aims to address these challenges by introducing a digital payment solution for public transportation in Zambia.</w:t>
       </w:r>
     </w:p>
     <w:p>
@@ -2298,7 +2246,25 @@
         <w:rPr>
           <w:rFonts w:ascii="Times New Roman" w:hAnsi="Times New Roman" w:cs="Times New Roman"/>
         </w:rPr>
-        <w:t>The core problem is the inefficiency and lack of security in the current cash-based fare collection system in Zambia's public transport. This leads to revenue losses for bus companies, security risks for conductors, and a suboptimal experience for passengers. A digital payment system can mitigate these issues, but its implementation requires careful consideration of the local context, such as the prevalence of mobile money and the specific needs of the stakeholders (passengers, conductors, and bus companies).</w:t>
+        <w:t xml:space="preserve">The core problem is the inefficiency and lack of security in the current </w:t>
+      </w:r>
+      <w:r>
+        <w:rPr>
+          <w:rFonts w:ascii="Times New Roman" w:hAnsi="Times New Roman" w:cs="Times New Roman"/>
+        </w:rPr>
+        <w:t>cash</w:t>
+      </w:r>
+      <w:r>
+        <w:rPr>
+          <w:rFonts w:ascii="Times New Roman" w:hAnsi="Times New Roman" w:cs="Times New Roman"/>
+        </w:rPr>
+        <w:t>-based</w:t>
+      </w:r>
+      <w:r>
+        <w:rPr>
+          <w:rFonts w:ascii="Times New Roman" w:hAnsi="Times New Roman" w:cs="Times New Roman"/>
+        </w:rPr>
+        <w:t xml:space="preserve"> fare collection system in Zambia's public transport. This leads to revenue losses for bus companies, security risks for conductors, and a suboptimal experience for passengers. A digital payment system can mitigate these issues, but its implementation requires careful consideration of the local context, such as the prevalence of mobile money and the specific needs of the stakeholders (passengers, conductors, and bus companies).</w:t>
       </w:r>
     </w:p>
     <w:p>
@@ -2328,21 +2294,7 @@
         <w:rPr>
           <w:rFonts w:ascii="Times New Roman" w:hAnsi="Times New Roman" w:cs="Times New Roman"/>
         </w:rPr>
-        <w:t xml:space="preserve">The aim of the </w:t>
-      </w:r>
-      <w:proofErr w:type="spellStart"/>
-      <w:r>
-        <w:rPr>
-          <w:rFonts w:ascii="Times New Roman" w:hAnsi="Times New Roman" w:cs="Times New Roman"/>
-        </w:rPr>
-        <w:t>Gocashless</w:t>
-      </w:r>
-      <w:proofErr w:type="spellEnd"/>
-      <w:r>
-        <w:rPr>
-          <w:rFonts w:ascii="Times New Roman" w:hAnsi="Times New Roman" w:cs="Times New Roman"/>
-        </w:rPr>
-        <w:t xml:space="preserve"> project is to design, develop, and implement a secure and user-friendly cashless payment system for public transportation in Zambia using QR code technology and mobile money.</w:t>
+        <w:t>The aim of the Gocashless project is to design, develop, and implement a secure and user-friendly cashless payment system for public transportation in Zambia using QR code technology and mobile money.</w:t>
       </w:r>
     </w:p>
     <w:p>
@@ -2476,11 +2428,15 @@
       <w:pPr>
         <w:rPr>
           <w:rFonts w:ascii="Times New Roman" w:hAnsi="Times New Roman" w:cs="Times New Roman"/>
-        </w:rPr>
-      </w:pPr>
-      <w:r>
-        <w:rPr>
-          <w:rFonts w:ascii="Times New Roman" w:hAnsi="Times New Roman" w:cs="Times New Roman"/>
+          <w:b/>
+          <w:bCs/>
+        </w:rPr>
+      </w:pPr>
+      <w:r>
+        <w:rPr>
+          <w:rFonts w:ascii="Times New Roman" w:hAnsi="Times New Roman" w:cs="Times New Roman"/>
+          <w:b/>
+          <w:bCs/>
         </w:rPr>
         <w:t>1.4 Significance of the Project</w:t>
       </w:r>
@@ -2495,21 +2451,7 @@
         <w:rPr>
           <w:rFonts w:ascii="Times New Roman" w:hAnsi="Times New Roman" w:cs="Times New Roman"/>
         </w:rPr>
-        <w:t xml:space="preserve">The </w:t>
-      </w:r>
-      <w:proofErr w:type="spellStart"/>
-      <w:r>
-        <w:rPr>
-          <w:rFonts w:ascii="Times New Roman" w:hAnsi="Times New Roman" w:cs="Times New Roman"/>
-        </w:rPr>
-        <w:t>Gocashless</w:t>
-      </w:r>
-      <w:proofErr w:type="spellEnd"/>
-      <w:r>
-        <w:rPr>
-          <w:rFonts w:ascii="Times New Roman" w:hAnsi="Times New Roman" w:cs="Times New Roman"/>
-        </w:rPr>
-        <w:t xml:space="preserve"> system offers significant benefits to all stakeholders. For bus companies, it provides better revenue tracking and reduces leakages. For conductors, it enhances safety by minimizing the amount of cash they handle. For passengers, it offers a convenient and secure payment method. The project also contributes to the broader goal of financial inclusion and digitalization in Zambia.</w:t>
+        <w:t>The Gocashless system offers significant benefits to all stakeholders. For bus companies, it provides better revenue tracking and reduces leakages. For conductors, it enhances safety by minimizing the amount of cash they handle. For passengers, it offers a convenient and secure payment method. The project also contributes to the broader goal of financial inclusion and digitalization in Zambia.</w:t>
       </w:r>
       <w:r>
         <w:rPr>
@@ -2559,11 +2501,15 @@
       <w:pPr>
         <w:rPr>
           <w:rFonts w:ascii="Times New Roman" w:hAnsi="Times New Roman" w:cs="Times New Roman"/>
-        </w:rPr>
-      </w:pPr>
-      <w:r>
-        <w:rPr>
-          <w:rFonts w:ascii="Times New Roman" w:hAnsi="Times New Roman" w:cs="Times New Roman"/>
+          <w:b/>
+          <w:bCs/>
+        </w:rPr>
+      </w:pPr>
+      <w:r>
+        <w:rPr>
+          <w:rFonts w:ascii="Times New Roman" w:hAnsi="Times New Roman" w:cs="Times New Roman"/>
+          <w:b/>
+          <w:bCs/>
         </w:rPr>
         <w:t>1.6 Report Organization</w:t>
       </w:r>
@@ -2662,6 +2608,8 @@
       <w:pPr>
         <w:rPr>
           <w:rFonts w:ascii="Times New Roman" w:hAnsi="Times New Roman" w:cs="Times New Roman"/>
+          <w:b/>
+          <w:bCs/>
         </w:rPr>
       </w:pPr>
     </w:p>
@@ -2680,7 +2628,7 @@
           <w:bCs/>
         </w:rPr>
         <w:lastRenderedPageBreak/>
-        <w:t>2: LITERATURE REVIEW</w:t>
+        <w:t>2. LITERATURE REVIEW</w:t>
       </w:r>
     </w:p>
     <w:p>
@@ -2710,21 +2658,31 @@
         <w:rPr>
           <w:rFonts w:ascii="Times New Roman" w:hAnsi="Times New Roman" w:cs="Times New Roman"/>
         </w:rPr>
-        <w:t xml:space="preserve">The transition from cash-based to digital fare collection in public transport has become a global trend aimed at improving efficiency, transparency, and user convenience. In African cities, cash transactions still dominate, leading to inefficiencies, leakages, and security concerns. Various studies and innovations have explored cashless payment systems, mobile ticketing, and smart fare collection technologies to address these issues. This chapter reviews key literature on digital fare collection systems, QR code and NFC technologies, mobile ticketing applications, and the role of mobile money in enhancing financial inclusion, with a focus on their relevance to Zambia’s context and the </w:t>
-      </w:r>
-      <w:proofErr w:type="spellStart"/>
-      <w:r>
-        <w:rPr>
-          <w:rFonts w:ascii="Times New Roman" w:hAnsi="Times New Roman" w:cs="Times New Roman"/>
-        </w:rPr>
-        <w:t>GoCashless</w:t>
-      </w:r>
-      <w:proofErr w:type="spellEnd"/>
-      <w:r>
-        <w:rPr>
-          <w:rFonts w:ascii="Times New Roman" w:hAnsi="Times New Roman" w:cs="Times New Roman"/>
-        </w:rPr>
-        <w:t xml:space="preserve"> project.</w:t>
+        <w:t>The transition from cash-based to digital fare collection in public transport has become a global trend aimed at improving efficiency, transparency, and user convenience. In African cities, cash transactions still dominate, leading to inefficiencies, leakages, and security concerns. Various studies and innovations have explored cashless payment systems, mobile ticketing, and smart fare collection technologies to address these issues. This chapter reviews key literature on digital fare collection systems, QR code and NFC technologies, mobile ticketing applications, and the role of mobile money in enhancing financial inclusion, with a focus on their relevance to Zambia’s context and the GoCashless project. Throughout, we note that the current GoCashless prototype operates with a simulated (dummy) payment process</w:t>
+      </w:r>
+      <w:r>
+        <w:rPr>
+          <w:rFonts w:ascii="Times New Roman" w:hAnsi="Times New Roman" w:cs="Times New Roman"/>
+        </w:rPr>
+        <w:t xml:space="preserve"> </w:t>
+      </w:r>
+      <w:r>
+        <w:rPr>
+          <w:rFonts w:ascii="Times New Roman" w:hAnsi="Times New Roman" w:cs="Times New Roman"/>
+        </w:rPr>
+        <w:t>not a live gateway</w:t>
+      </w:r>
+      <w:r>
+        <w:rPr>
+          <w:rFonts w:ascii="Times New Roman" w:hAnsi="Times New Roman" w:cs="Times New Roman"/>
+        </w:rPr>
+        <w:t xml:space="preserve"> </w:t>
+      </w:r>
+      <w:r>
+        <w:rPr>
+          <w:rFonts w:ascii="Times New Roman" w:hAnsi="Times New Roman" w:cs="Times New Roman"/>
+        </w:rPr>
+        <w:t>and employs role-based authentication (Spring Security RBAC) to keep the pilot architecture simple and operationally reliable.</w:t>
       </w:r>
     </w:p>
     <w:p>
@@ -2756,40 +2714,389 @@
         </w:rPr>
         <w:t>The World Bank’s SSATP (2022) study, Innovation in Fare Collection Systems for African Cities, highlights that most African public transport systems, including minibus taxis, rely on manual fare handling. This approach creates challenges in accountability and financial management. The report emphasizes the growing adoption of digital fare systems using mobile money, smart cards, and QR codes to streamline transactions and improve data-driven planning. Similarly, the Digital Van Service for Addis Ababa (ITDP Africa, 2022) demonstrates the potential of digital platforms in urban transport, where smart fare collection enhanced operational efficiency, passenger convenience, and revenue control.</w:t>
       </w:r>
-      <w:r>
-        <w:rPr>
-          <w:rFonts w:ascii="Times New Roman" w:hAnsi="Times New Roman" w:cs="Times New Roman"/>
-        </w:rPr>
-        <w:br/>
-      </w:r>
-      <w:r>
-        <w:rPr>
-          <w:rFonts w:ascii="Times New Roman" w:hAnsi="Times New Roman" w:cs="Times New Roman"/>
-        </w:rPr>
-        <w:br/>
-      </w:r>
-      <w:proofErr w:type="spellStart"/>
-      <w:r>
-        <w:rPr>
-          <w:rFonts w:ascii="Times New Roman" w:hAnsi="Times New Roman" w:cs="Times New Roman"/>
-        </w:rPr>
-        <w:t>Aruho</w:t>
-      </w:r>
-      <w:proofErr w:type="spellEnd"/>
-      <w:r>
-        <w:rPr>
-          <w:rFonts w:ascii="Times New Roman" w:hAnsi="Times New Roman" w:cs="Times New Roman"/>
-        </w:rPr>
-        <w:t xml:space="preserve"> et al. (2025) in Cashless Fare Collection Systems Acceptability in the Paratransit/Minibus Industry found that adoption depends heavily on perceived ease of use, cost, and infrastructure readiness. Their study in East Africa revealed that operator resistance often stems from trust issues and system complexity rather than technological limitations—highlighting the importance of human-centered design in systems like </w:t>
-      </w:r>
-      <w:proofErr w:type="spellStart"/>
-      <w:r>
-        <w:rPr>
-          <w:rFonts w:ascii="Times New Roman" w:hAnsi="Times New Roman" w:cs="Times New Roman"/>
-        </w:rPr>
-        <w:t>GoCashless</w:t>
-      </w:r>
-      <w:proofErr w:type="spellEnd"/>
+    </w:p>
+    <w:p>
+      <w:pPr>
+        <w:rPr>
+          <w:rFonts w:ascii="Times New Roman" w:hAnsi="Times New Roman" w:cs="Times New Roman"/>
+        </w:rPr>
+      </w:pPr>
+      <w:r>
+        <w:rPr>
+          <w:rFonts w:ascii="Times New Roman" w:hAnsi="Times New Roman" w:cs="Times New Roman"/>
+        </w:rPr>
+        <w:t>Aruho et al. (2025), in Cashless Fare Collection Systems Acceptability in the Paratransit/Minibus Industry, found that adoption depends heavily on perceived ease of use, cost, and infrastructure readiness. Their study in East Africa revealed that operator resistance often stems from trust issues and system complexity rather than technological limitations</w:t>
+      </w:r>
+      <w:r>
+        <w:rPr>
+          <w:rFonts w:ascii="Times New Roman" w:hAnsi="Times New Roman" w:cs="Times New Roman"/>
+        </w:rPr>
+        <w:t xml:space="preserve"> </w:t>
+      </w:r>
+      <w:r>
+        <w:rPr>
+          <w:rFonts w:ascii="Times New Roman" w:hAnsi="Times New Roman" w:cs="Times New Roman"/>
+        </w:rPr>
+        <w:t>highlighting the importance of human-</w:t>
+      </w:r>
+      <w:r>
+        <w:rPr>
+          <w:rFonts w:ascii="Times New Roman" w:hAnsi="Times New Roman" w:cs="Times New Roman"/>
+        </w:rPr>
+        <w:t>centered</w:t>
+      </w:r>
+      <w:r>
+        <w:rPr>
+          <w:rFonts w:ascii="Times New Roman" w:hAnsi="Times New Roman" w:cs="Times New Roman"/>
+        </w:rPr>
+        <w:t xml:space="preserve"> design in systems like GoCashless.</w:t>
+      </w:r>
+    </w:p>
+    <w:p>
+      <w:pPr>
+        <w:rPr>
+          <w:rFonts w:ascii="Times New Roman" w:hAnsi="Times New Roman" w:cs="Times New Roman"/>
+          <w:b/>
+          <w:bCs/>
+        </w:rPr>
+      </w:pPr>
+      <w:r>
+        <w:rPr>
+          <w:rFonts w:ascii="Times New Roman" w:hAnsi="Times New Roman" w:cs="Times New Roman"/>
+          <w:b/>
+          <w:bCs/>
+        </w:rPr>
+        <w:t>2.3 Mobile Ticketing and QR-Based Systems</w:t>
+      </w:r>
+    </w:p>
+    <w:p>
+      <w:pPr>
+        <w:rPr>
+          <w:rFonts w:ascii="Times New Roman" w:hAnsi="Times New Roman" w:cs="Times New Roman"/>
+        </w:rPr>
+      </w:pPr>
+      <w:r>
+        <w:rPr>
+          <w:rFonts w:ascii="Times New Roman" w:hAnsi="Times New Roman" w:cs="Times New Roman"/>
+        </w:rPr>
+        <w:t>Mobile ticketing applications have gained significant traction as they allow passengers to pay fares seamlessly using smartphones. Chen (2022) explored factors influencing the use of mobile ticketing applications and found that user trust, system reliability, and security play critical roles in acceptance. Bartin et al. (2018) proposed an evaluation framework for mobile ticketing, underscoring usability, interoperability, and data protection as core factors for sustainable adoption.</w:t>
+      </w:r>
+    </w:p>
+    <w:p>
+      <w:pPr>
+        <w:rPr>
+          <w:rFonts w:ascii="Times New Roman" w:hAnsi="Times New Roman" w:cs="Times New Roman"/>
+        </w:rPr>
+      </w:pPr>
+      <w:r>
+        <w:rPr>
+          <w:rFonts w:ascii="Times New Roman" w:hAnsi="Times New Roman" w:cs="Times New Roman"/>
+        </w:rPr>
+        <w:t xml:space="preserve">Tupare (2024) and the IJPREMS Smart Bus Ticketing System Using QR Code (2022) both showcased the effectiveness of QR-based systems in improving fare validation speed and </w:t>
+      </w:r>
+      <w:r>
+        <w:rPr>
+          <w:rFonts w:ascii="Times New Roman" w:hAnsi="Times New Roman" w:cs="Times New Roman"/>
+        </w:rPr>
+        <w:lastRenderedPageBreak/>
+        <w:t xml:space="preserve">reducing the need for physical tickets. These systems enable passengers to scan codes displayed on buses to make instant payments, ensuring transparency and accountability. Nakkala (2025) further advanced this concept in Digital QR Tickets: Smart Solution for Urban Mobility, emphasizing how QR codes support scalable and </w:t>
+      </w:r>
+      <w:r>
+        <w:rPr>
+          <w:rFonts w:ascii="Times New Roman" w:hAnsi="Times New Roman" w:cs="Times New Roman"/>
+        </w:rPr>
+        <w:t>low</w:t>
+      </w:r>
+      <w:r>
+        <w:rPr>
+          <w:rFonts w:ascii="Times New Roman" w:hAnsi="Times New Roman" w:cs="Times New Roman"/>
+        </w:rPr>
+        <w:t>-cost</w:t>
+      </w:r>
+      <w:r>
+        <w:rPr>
+          <w:rFonts w:ascii="Times New Roman" w:hAnsi="Times New Roman" w:cs="Times New Roman"/>
+        </w:rPr>
+        <w:t xml:space="preserve"> implementations suitable for developing regions.</w:t>
+      </w:r>
+    </w:p>
+    <w:p>
+      <w:pPr>
+        <w:rPr>
+          <w:rFonts w:ascii="Times New Roman" w:hAnsi="Times New Roman" w:cs="Times New Roman"/>
+        </w:rPr>
+      </w:pPr>
+      <w:r>
+        <w:rPr>
+          <w:rFonts w:ascii="Times New Roman" w:hAnsi="Times New Roman" w:cs="Times New Roman"/>
+        </w:rPr>
+        <w:t xml:space="preserve">Additionally, A New Public Transport Payment Method Based on NFC and QR Code (ResearchGate) integrates Near Field Communication (NFC) and QR code technologies for flexibility and broader user access. For the GoCashless system, such hybrid designs are relevant for future evolution; however, the current prototype deliberately limits scope to QR with a simulated payment to de-risk early trials, shorten feedback cycles, and focus on usability in real operating conditions. Authentication in the prototype is implemented as </w:t>
+      </w:r>
+      <w:r>
+        <w:rPr>
+          <w:rFonts w:ascii="Times New Roman" w:hAnsi="Times New Roman" w:cs="Times New Roman"/>
+        </w:rPr>
+        <w:t>server</w:t>
+      </w:r>
+      <w:r>
+        <w:rPr>
+          <w:rFonts w:ascii="Times New Roman" w:hAnsi="Times New Roman" w:cs="Times New Roman"/>
+        </w:rPr>
+        <w:t>-side</w:t>
+      </w:r>
+      <w:r>
+        <w:rPr>
+          <w:rFonts w:ascii="Times New Roman" w:hAnsi="Times New Roman" w:cs="Times New Roman"/>
+        </w:rPr>
+        <w:t xml:space="preserve"> role-based login (Spring Security RBAC)</w:t>
+      </w:r>
+      <w:r>
+        <w:rPr>
+          <w:rFonts w:ascii="Times New Roman" w:hAnsi="Times New Roman" w:cs="Times New Roman"/>
+        </w:rPr>
+        <w:t xml:space="preserve"> </w:t>
+      </w:r>
+      <w:r>
+        <w:rPr>
+          <w:rFonts w:ascii="Times New Roman" w:hAnsi="Times New Roman" w:cs="Times New Roman"/>
+        </w:rPr>
+        <w:t>to simplify session management for conductors, passengers, and administrators during the pilot phase.</w:t>
+      </w:r>
+    </w:p>
+    <w:p>
+      <w:pPr>
+        <w:rPr>
+          <w:rFonts w:ascii="Times New Roman" w:hAnsi="Times New Roman" w:cs="Times New Roman"/>
+          <w:b/>
+          <w:bCs/>
+        </w:rPr>
+      </w:pPr>
+      <w:r>
+        <w:rPr>
+          <w:rFonts w:ascii="Times New Roman" w:hAnsi="Times New Roman" w:cs="Times New Roman"/>
+          <w:b/>
+          <w:bCs/>
+        </w:rPr>
+        <w:t>2.4 Mobile Money and Digital Payments in Zambia</w:t>
+      </w:r>
+    </w:p>
+    <w:p>
+      <w:pPr>
+        <w:rPr>
+          <w:rFonts w:ascii="Times New Roman" w:hAnsi="Times New Roman" w:cs="Times New Roman"/>
+        </w:rPr>
+      </w:pPr>
+      <w:r>
+        <w:rPr>
+          <w:rFonts w:ascii="Times New Roman" w:hAnsi="Times New Roman" w:cs="Times New Roman"/>
+        </w:rPr>
+        <w:t>The success of any cashless fare system in Zambia is related to mobile money penetration. VoxDev (2023) notes that mobile money has transformed financial access but still faces challenges such as transaction fees, network reliability, and user trust. The UNDP (2024) report on The Role of Digital Mobile Money in Catalyzing Financial Inclusion emphasizes that digital payment systems can enhance transparency, empower small businesses, and foster inclusion for the unbanked population—making future mobile money integration a strong pathway for impact.</w:t>
+      </w:r>
+    </w:p>
+    <w:p>
+      <w:pPr>
+        <w:rPr>
+          <w:rFonts w:ascii="Times New Roman" w:hAnsi="Times New Roman" w:cs="Times New Roman"/>
+        </w:rPr>
+      </w:pPr>
+      <w:r>
+        <w:rPr>
+          <w:rFonts w:ascii="Times New Roman" w:hAnsi="Times New Roman" w:cs="Times New Roman"/>
+        </w:rPr>
+        <w:t>Koloseni and Mandari (2025), in their Tanzanian study Towards Sustainable Adoption: Investigating QR Codes Mobile Payment Continuance, observed that post-adoption factors</w:t>
+      </w:r>
+      <w:r>
+        <w:rPr>
+          <w:rFonts w:ascii="Times New Roman" w:hAnsi="Times New Roman" w:cs="Times New Roman"/>
+        </w:rPr>
+        <w:t xml:space="preserve"> </w:t>
+      </w:r>
+      <w:r>
+        <w:rPr>
+          <w:rFonts w:ascii="Times New Roman" w:hAnsi="Times New Roman" w:cs="Times New Roman"/>
+        </w:rPr>
+        <w:t>such as transaction security, perceived value, and consistent system updates</w:t>
+      </w:r>
+      <w:r>
+        <w:rPr>
+          <w:rFonts w:ascii="Times New Roman" w:hAnsi="Times New Roman" w:cs="Times New Roman"/>
+        </w:rPr>
+        <w:t xml:space="preserve"> </w:t>
+      </w:r>
+      <w:r>
+        <w:rPr>
+          <w:rFonts w:ascii="Times New Roman" w:hAnsi="Times New Roman" w:cs="Times New Roman"/>
+        </w:rPr>
+        <w:t>determine whether users continue to use cashless services. These insights guide GoCashless to prioritize clear confirmations/receipts, fast scan-to-pay flows, and robust data logs even while payments are simulated in the current stage.</w:t>
+      </w:r>
+    </w:p>
+    <w:p>
+      <w:pPr>
+        <w:rPr>
+          <w:rFonts w:ascii="Times New Roman" w:hAnsi="Times New Roman" w:cs="Times New Roman"/>
+          <w:b/>
+          <w:bCs/>
+        </w:rPr>
+      </w:pPr>
+      <w:r>
+        <w:rPr>
+          <w:rFonts w:ascii="Times New Roman" w:hAnsi="Times New Roman" w:cs="Times New Roman"/>
+          <w:b/>
+          <w:bCs/>
+        </w:rPr>
+        <w:t>2.5 Data-Driven and Integrated Ticketing Systems</w:t>
+      </w:r>
+    </w:p>
+    <w:p>
+      <w:pPr>
+        <w:rPr>
+          <w:rFonts w:ascii="Times New Roman" w:hAnsi="Times New Roman" w:cs="Times New Roman"/>
+        </w:rPr>
+      </w:pPr>
+      <w:r>
+        <w:rPr>
+          <w:rFonts w:ascii="Times New Roman" w:hAnsi="Times New Roman" w:cs="Times New Roman"/>
+        </w:rPr>
+        <w:t>Francis et al. (2023) examined the Potential of Electronic Ticketing Machine Data in Public Transport Planning and concluded that fare data can significantly inform transport planning, route optimization, and policy decisions. Similarly, Shimomba et al. (2025) proposed the Design and Development of an Integrated Online Bus Ticketing System, which aligns with GoCashless in offering centralized data management for multiple stakeholders.</w:t>
+      </w:r>
+    </w:p>
+    <w:p>
+      <w:pPr>
+        <w:rPr>
+          <w:rFonts w:ascii="Times New Roman" w:hAnsi="Times New Roman" w:cs="Times New Roman"/>
+        </w:rPr>
+      </w:pPr>
+      <w:r>
+        <w:rPr>
+          <w:rFonts w:ascii="Times New Roman" w:hAnsi="Times New Roman" w:cs="Times New Roman"/>
+        </w:rPr>
+        <w:t>These studies reveal that analytics capabilities embedded within ticketing systems enable operators and regulators to enhance operational efficiency, improve service quality, and plan infrastructure based on evidence. For GoCashless, this motivates clean, well-structured transaction logs, route/stop identifiers, timestamps, and role-aware audit trails as first-class design elements.</w:t>
+      </w:r>
+    </w:p>
+    <w:p>
+      <w:pPr>
+        <w:rPr>
+          <w:rFonts w:ascii="Times New Roman" w:hAnsi="Times New Roman" w:cs="Times New Roman"/>
+          <w:b/>
+          <w:bCs/>
+        </w:rPr>
+      </w:pPr>
+      <w:r>
+        <w:rPr>
+          <w:rFonts w:ascii="Times New Roman" w:hAnsi="Times New Roman" w:cs="Times New Roman"/>
+          <w:b/>
+          <w:bCs/>
+        </w:rPr>
+        <w:lastRenderedPageBreak/>
+        <w:t>2.6 Identified Gaps and Research Opportunities</w:t>
+      </w:r>
+    </w:p>
+    <w:p>
+      <w:pPr>
+        <w:rPr>
+          <w:rFonts w:ascii="Times New Roman" w:hAnsi="Times New Roman" w:cs="Times New Roman"/>
+        </w:rPr>
+      </w:pPr>
+      <w:r>
+        <w:rPr>
+          <w:rFonts w:ascii="Times New Roman" w:hAnsi="Times New Roman" w:cs="Times New Roman"/>
+        </w:rPr>
+        <w:t>While several systems have demonstrated technical feasibility, gaps remain in localization, interoperability, and inclusivity. Many reviewed systems were developed in contexts outside Zambia, with limited consideration of local digital ecosystems, connectivity constraints, and conductor-specific workflows. There is also limited guidance on pilot-friendly security models and offline-tolerant verification in minibus operations.</w:t>
+      </w:r>
+    </w:p>
+    <w:p>
+      <w:pPr>
+        <w:rPr>
+          <w:rFonts w:ascii="Times New Roman" w:hAnsi="Times New Roman" w:cs="Times New Roman"/>
+        </w:rPr>
+      </w:pPr>
+      <w:r>
+        <w:rPr>
+          <w:rFonts w:ascii="Times New Roman" w:hAnsi="Times New Roman" w:cs="Times New Roman"/>
+        </w:rPr>
+        <w:t>The GoCashless project addresses these gaps by:</w:t>
+      </w:r>
+    </w:p>
+    <w:p>
+      <w:pPr>
+        <w:rPr>
+          <w:rFonts w:ascii="Times New Roman" w:hAnsi="Times New Roman" w:cs="Times New Roman"/>
+        </w:rPr>
+      </w:pPr>
+      <w:r>
+        <w:rPr>
+          <w:rFonts w:ascii="Times New Roman" w:hAnsi="Times New Roman" w:cs="Times New Roman"/>
+        </w:rPr>
+        <w:t>- Using a simulated (dummy) payment process during the prototype phase</w:t>
+      </w:r>
+      <w:r>
+        <w:rPr>
+          <w:rFonts w:ascii="Times New Roman" w:hAnsi="Times New Roman" w:cs="Times New Roman"/>
+        </w:rPr>
+        <w:t xml:space="preserve"> </w:t>
+      </w:r>
+      <w:r>
+        <w:rPr>
+          <w:rFonts w:ascii="Times New Roman" w:hAnsi="Times New Roman" w:cs="Times New Roman"/>
+        </w:rPr>
+        <w:t>no external payment gateway</w:t>
+      </w:r>
+      <w:r>
+        <w:rPr>
+          <w:rFonts w:ascii="Times New Roman" w:hAnsi="Times New Roman" w:cs="Times New Roman"/>
+        </w:rPr>
+        <w:t xml:space="preserve"> </w:t>
+      </w:r>
+      <w:r>
+        <w:rPr>
+          <w:rFonts w:ascii="Times New Roman" w:hAnsi="Times New Roman" w:cs="Times New Roman"/>
+        </w:rPr>
+        <w:t>to safely validate UX, data capture, and operations without regulatory/credential overhead.</w:t>
+      </w:r>
+    </w:p>
+    <w:p>
+      <w:pPr>
+        <w:rPr>
+          <w:rFonts w:ascii="Times New Roman" w:hAnsi="Times New Roman" w:cs="Times New Roman"/>
+        </w:rPr>
+      </w:pPr>
+      <w:r>
+        <w:rPr>
+          <w:rFonts w:ascii="Times New Roman" w:hAnsi="Times New Roman" w:cs="Times New Roman"/>
+        </w:rPr>
+        <w:t>- Employing server-side role-based authentication (Spring Security RBAC)</w:t>
+      </w:r>
+      <w:r>
+        <w:rPr>
+          <w:rFonts w:ascii="Times New Roman" w:hAnsi="Times New Roman" w:cs="Times New Roman"/>
+        </w:rPr>
+        <w:t xml:space="preserve"> </w:t>
+      </w:r>
+      <w:r>
+        <w:rPr>
+          <w:rFonts w:ascii="Times New Roman" w:hAnsi="Times New Roman" w:cs="Times New Roman"/>
+        </w:rPr>
+        <w:t>for simpler, reliable access control across Passenger, Conductor, and Admin roles.</w:t>
+      </w:r>
+    </w:p>
+    <w:p>
+      <w:pPr>
+        <w:rPr>
+          <w:rFonts w:ascii="Times New Roman" w:hAnsi="Times New Roman" w:cs="Times New Roman"/>
+        </w:rPr>
+      </w:pPr>
+      <w:r>
+        <w:rPr>
+          <w:rFonts w:ascii="Times New Roman" w:hAnsi="Times New Roman" w:cs="Times New Roman"/>
+        </w:rPr>
+        <w:t>- Providing dual applications (conductor and passenger) with real-time synchronization and clear confirmations to build trust at the point of boarding</w:t>
+      </w:r>
+      <w:r>
+        <w:rPr>
+          <w:rFonts w:ascii="Times New Roman" w:hAnsi="Times New Roman" w:cs="Times New Roman"/>
+        </w:rPr>
+        <w:t xml:space="preserve"> or when traveling</w:t>
+      </w:r>
       <w:r>
         <w:rPr>
           <w:rFonts w:ascii="Times New Roman" w:hAnsi="Times New Roman" w:cs="Times New Roman"/>
@@ -2801,365 +3108,26 @@
       <w:pPr>
         <w:rPr>
           <w:rFonts w:ascii="Times New Roman" w:hAnsi="Times New Roman" w:cs="Times New Roman"/>
-          <w:b/>
-          <w:bCs/>
-        </w:rPr>
-      </w:pPr>
-      <w:r>
-        <w:rPr>
-          <w:rFonts w:ascii="Times New Roman" w:hAnsi="Times New Roman" w:cs="Times New Roman"/>
-          <w:b/>
-          <w:bCs/>
-        </w:rPr>
-        <w:t>2.3 Mobile Ticketing and QR-Based Systems</w:t>
-      </w:r>
-    </w:p>
-    <w:p>
-      <w:pPr>
-        <w:rPr>
-          <w:rFonts w:ascii="Times New Roman" w:hAnsi="Times New Roman" w:cs="Times New Roman"/>
-        </w:rPr>
-      </w:pPr>
-      <w:r>
-        <w:rPr>
-          <w:rFonts w:ascii="Times New Roman" w:hAnsi="Times New Roman" w:cs="Times New Roman"/>
-        </w:rPr>
-        <w:t>Mobile ticketing applications have gained significant traction as they allow passengers to pay fares seamlessly using smartphones. Chen (2022) explored factors influencing the use of mobile ticketing applications and found that user trust, system reliability, and security play critical roles in acceptance. Bartin et al. (2018) proposed an Evaluation Framework for Mobile Ticketing Applications, underscoring usability, interoperability, and data protection as core factors for sustainable adoption.</w:t>
-      </w:r>
-      <w:r>
-        <w:rPr>
-          <w:rFonts w:ascii="Times New Roman" w:hAnsi="Times New Roman" w:cs="Times New Roman"/>
-        </w:rPr>
-        <w:br/>
-      </w:r>
-      <w:r>
-        <w:rPr>
-          <w:rFonts w:ascii="Times New Roman" w:hAnsi="Times New Roman" w:cs="Times New Roman"/>
-        </w:rPr>
-        <w:br/>
-      </w:r>
-      <w:proofErr w:type="spellStart"/>
-      <w:r>
-        <w:rPr>
-          <w:rFonts w:ascii="Times New Roman" w:hAnsi="Times New Roman" w:cs="Times New Roman"/>
-        </w:rPr>
-        <w:t>Tupare</w:t>
-      </w:r>
-      <w:proofErr w:type="spellEnd"/>
-      <w:r>
-        <w:rPr>
-          <w:rFonts w:ascii="Times New Roman" w:hAnsi="Times New Roman" w:cs="Times New Roman"/>
-        </w:rPr>
-        <w:t xml:space="preserve"> (2024) and the IJPREMS Smart Bus Ticketing System Using QR Code (2022) both showcased the effectiveness of QR-based systems in improving fare validation speed and reducing the need for physical tickets. These systems enable passengers to scan codes displayed on buses to make instant payments, ensuring transparency and accountability. </w:t>
-      </w:r>
-      <w:proofErr w:type="spellStart"/>
-      <w:r>
-        <w:rPr>
-          <w:rFonts w:ascii="Times New Roman" w:hAnsi="Times New Roman" w:cs="Times New Roman"/>
-        </w:rPr>
-        <w:t>Nakkala</w:t>
-      </w:r>
-      <w:proofErr w:type="spellEnd"/>
-      <w:r>
-        <w:rPr>
-          <w:rFonts w:ascii="Times New Roman" w:hAnsi="Times New Roman" w:cs="Times New Roman"/>
-        </w:rPr>
-        <w:t xml:space="preserve"> (2025) </w:t>
-      </w:r>
-      <w:r>
-        <w:rPr>
-          <w:rFonts w:ascii="Times New Roman" w:hAnsi="Times New Roman" w:cs="Times New Roman"/>
-        </w:rPr>
-        <w:lastRenderedPageBreak/>
-        <w:t>further advanced this concept in Digital QR Tickets: Smart Solution for Urban Mobility, emphasizing how QR codes support scalable and low-cost implementations suitable for developing regions.</w:t>
-      </w:r>
-      <w:r>
-        <w:rPr>
-          <w:rFonts w:ascii="Times New Roman" w:hAnsi="Times New Roman" w:cs="Times New Roman"/>
-        </w:rPr>
-        <w:br/>
-      </w:r>
-      <w:r>
-        <w:rPr>
-          <w:rFonts w:ascii="Times New Roman" w:hAnsi="Times New Roman" w:cs="Times New Roman"/>
-        </w:rPr>
-        <w:br/>
-        <w:t xml:space="preserve">Additionally, A New Public Transport Payment Method Based on NFC and QR Code (ResearchGate, 2023) integrates Near Field Communication (NFC) and QR code technologies for flexibility and broader user access. For the </w:t>
-      </w:r>
-      <w:proofErr w:type="spellStart"/>
-      <w:r>
-        <w:rPr>
-          <w:rFonts w:ascii="Times New Roman" w:hAnsi="Times New Roman" w:cs="Times New Roman"/>
-        </w:rPr>
-        <w:t>GoCashless</w:t>
-      </w:r>
-      <w:proofErr w:type="spellEnd"/>
-      <w:r>
-        <w:rPr>
-          <w:rFonts w:ascii="Times New Roman" w:hAnsi="Times New Roman" w:cs="Times New Roman"/>
-        </w:rPr>
-        <w:t xml:space="preserve"> system, such hybrid designs could support future scalability to NFC-based payments alongside QR functionality.</w:t>
-      </w:r>
-    </w:p>
-    <w:p>
-      <w:pPr>
-        <w:rPr>
-          <w:rFonts w:ascii="Times New Roman" w:hAnsi="Times New Roman" w:cs="Times New Roman"/>
-          <w:b/>
-          <w:bCs/>
-        </w:rPr>
-      </w:pPr>
-      <w:r>
-        <w:rPr>
-          <w:rFonts w:ascii="Times New Roman" w:hAnsi="Times New Roman" w:cs="Times New Roman"/>
-          <w:b/>
-          <w:bCs/>
-        </w:rPr>
-        <w:t>2.4 Mobile Money and Digital Payments in Zambia</w:t>
-      </w:r>
-    </w:p>
-    <w:p>
-      <w:pPr>
-        <w:rPr>
-          <w:rFonts w:ascii="Times New Roman" w:hAnsi="Times New Roman" w:cs="Times New Roman"/>
-        </w:rPr>
-      </w:pPr>
-      <w:r>
-        <w:rPr>
-          <w:rFonts w:ascii="Times New Roman" w:hAnsi="Times New Roman" w:cs="Times New Roman"/>
-        </w:rPr>
-        <w:t xml:space="preserve">The success of any cashless fare system in Zambia is tightly linked to mobile money penetration. According to </w:t>
-      </w:r>
-      <w:proofErr w:type="spellStart"/>
-      <w:r>
-        <w:rPr>
-          <w:rFonts w:ascii="Times New Roman" w:hAnsi="Times New Roman" w:cs="Times New Roman"/>
-        </w:rPr>
-        <w:t>VoxDev</w:t>
-      </w:r>
-      <w:proofErr w:type="spellEnd"/>
-      <w:r>
-        <w:rPr>
-          <w:rFonts w:ascii="Times New Roman" w:hAnsi="Times New Roman" w:cs="Times New Roman"/>
-        </w:rPr>
-        <w:t xml:space="preserve"> (2023), mobile money has transformed financial access across Zambia but still faces challenges like transaction fees, network reliability, and user trust. The UNDP (2024) report on The Role of Digital Mobile Money in Catalyzing Financial Inclusion emphasizes that digital payment systems can enhance transparency, empower small businesses, and foster inclusion for the unbanked population—making mobile money integration a cornerstone for </w:t>
-      </w:r>
-      <w:proofErr w:type="spellStart"/>
-      <w:r>
-        <w:rPr>
-          <w:rFonts w:ascii="Times New Roman" w:hAnsi="Times New Roman" w:cs="Times New Roman"/>
-        </w:rPr>
-        <w:t>GoCashless</w:t>
-      </w:r>
-      <w:proofErr w:type="spellEnd"/>
-      <w:r>
-        <w:rPr>
-          <w:rFonts w:ascii="Times New Roman" w:hAnsi="Times New Roman" w:cs="Times New Roman"/>
-        </w:rPr>
-        <w:t>.</w:t>
-      </w:r>
-      <w:r>
-        <w:rPr>
-          <w:rFonts w:ascii="Times New Roman" w:hAnsi="Times New Roman" w:cs="Times New Roman"/>
-        </w:rPr>
-        <w:br/>
-      </w:r>
-      <w:r>
-        <w:rPr>
-          <w:rFonts w:ascii="Times New Roman" w:hAnsi="Times New Roman" w:cs="Times New Roman"/>
-        </w:rPr>
-        <w:br/>
-      </w:r>
-      <w:proofErr w:type="spellStart"/>
-      <w:r>
-        <w:rPr>
-          <w:rFonts w:ascii="Times New Roman" w:hAnsi="Times New Roman" w:cs="Times New Roman"/>
-        </w:rPr>
-        <w:t>Koloseni</w:t>
-      </w:r>
-      <w:proofErr w:type="spellEnd"/>
-      <w:r>
-        <w:rPr>
-          <w:rFonts w:ascii="Times New Roman" w:hAnsi="Times New Roman" w:cs="Times New Roman"/>
-        </w:rPr>
-        <w:t xml:space="preserve"> and Mandari (2025), in their Tanzanian study Towards Sustainable Adoption: Investigating QR Codes Mobile Payment Continuance, noted that post-adoption factors—such as transaction security, perceived value, and consistent system updates—determine whether users continue to use cashless services. These insights are critical for </w:t>
-      </w:r>
-      <w:proofErr w:type="spellStart"/>
-      <w:r>
-        <w:rPr>
-          <w:rFonts w:ascii="Times New Roman" w:hAnsi="Times New Roman" w:cs="Times New Roman"/>
-        </w:rPr>
-        <w:t>GoCashless</w:t>
-      </w:r>
-      <w:proofErr w:type="spellEnd"/>
-      <w:r>
-        <w:rPr>
-          <w:rFonts w:ascii="Times New Roman" w:hAnsi="Times New Roman" w:cs="Times New Roman"/>
-        </w:rPr>
-        <w:t>, which aims to ensure sustainable user engagement beyond the pilot stage.</w:t>
-      </w:r>
-    </w:p>
-    <w:p>
-      <w:pPr>
-        <w:rPr>
-          <w:rFonts w:ascii="Times New Roman" w:hAnsi="Times New Roman" w:cs="Times New Roman"/>
-          <w:b/>
-          <w:bCs/>
-        </w:rPr>
-      </w:pPr>
-      <w:r>
-        <w:rPr>
-          <w:rFonts w:ascii="Times New Roman" w:hAnsi="Times New Roman" w:cs="Times New Roman"/>
-          <w:b/>
-          <w:bCs/>
-        </w:rPr>
-        <w:t>2.5 Data-Driven and Integrated Ticketing Systems</w:t>
-      </w:r>
-    </w:p>
-    <w:p>
-      <w:pPr>
-        <w:rPr>
-          <w:rFonts w:ascii="Times New Roman" w:hAnsi="Times New Roman" w:cs="Times New Roman"/>
-        </w:rPr>
-      </w:pPr>
-      <w:r>
-        <w:rPr>
-          <w:rFonts w:ascii="Times New Roman" w:hAnsi="Times New Roman" w:cs="Times New Roman"/>
-        </w:rPr>
-        <w:t xml:space="preserve">Francis et al. (2023) examined the Potential of Electronic Ticketing Machine Data in Public Transport Planning and concluded that fare data can significantly inform transport planning, route optimization, and policy decisions. Similarly, </w:t>
-      </w:r>
-      <w:proofErr w:type="spellStart"/>
-      <w:r>
-        <w:rPr>
-          <w:rFonts w:ascii="Times New Roman" w:hAnsi="Times New Roman" w:cs="Times New Roman"/>
-        </w:rPr>
-        <w:t>Shimomba</w:t>
-      </w:r>
-      <w:proofErr w:type="spellEnd"/>
-      <w:r>
-        <w:rPr>
-          <w:rFonts w:ascii="Times New Roman" w:hAnsi="Times New Roman" w:cs="Times New Roman"/>
-        </w:rPr>
-        <w:t xml:space="preserve"> et al. (2025) proposed the Design and Development of an Integrated Online Bus Ticketing System, which aligns with </w:t>
-      </w:r>
-      <w:proofErr w:type="spellStart"/>
-      <w:r>
-        <w:rPr>
-          <w:rFonts w:ascii="Times New Roman" w:hAnsi="Times New Roman" w:cs="Times New Roman"/>
-        </w:rPr>
-        <w:t>GoCashless</w:t>
-      </w:r>
-      <w:proofErr w:type="spellEnd"/>
-      <w:r>
-        <w:rPr>
-          <w:rFonts w:ascii="Times New Roman" w:hAnsi="Times New Roman" w:cs="Times New Roman"/>
-        </w:rPr>
-        <w:t xml:space="preserve"> in offering centralized data management for multiple stakeholders.</w:t>
-      </w:r>
-      <w:r>
-        <w:rPr>
-          <w:rFonts w:ascii="Times New Roman" w:hAnsi="Times New Roman" w:cs="Times New Roman"/>
-        </w:rPr>
-        <w:br/>
-      </w:r>
-      <w:r>
-        <w:rPr>
-          <w:rFonts w:ascii="Times New Roman" w:hAnsi="Times New Roman" w:cs="Times New Roman"/>
-        </w:rPr>
-        <w:br/>
-        <w:t>These studies reveal that data analytics capabilities embedded within ticketing systems enable operators and regulators to enhance operational efficiency, improve service quality, and plan infrastructure based on evidence.</w:t>
-      </w:r>
-    </w:p>
-    <w:p>
-      <w:pPr>
-        <w:rPr>
-          <w:rFonts w:ascii="Times New Roman" w:hAnsi="Times New Roman" w:cs="Times New Roman"/>
-          <w:b/>
-          <w:bCs/>
-        </w:rPr>
-      </w:pPr>
-      <w:r>
-        <w:rPr>
-          <w:rFonts w:ascii="Times New Roman" w:hAnsi="Times New Roman" w:cs="Times New Roman"/>
-          <w:b/>
-          <w:bCs/>
-        </w:rPr>
-        <w:t>2.6 Identified Gaps and Research Opportunities</w:t>
-      </w:r>
-    </w:p>
-    <w:p>
-      <w:pPr>
-        <w:rPr>
-          <w:rFonts w:ascii="Times New Roman" w:hAnsi="Times New Roman" w:cs="Times New Roman"/>
-        </w:rPr>
-      </w:pPr>
-      <w:r>
-        <w:rPr>
-          <w:rFonts w:ascii="Times New Roman" w:hAnsi="Times New Roman" w:cs="Times New Roman"/>
-        </w:rPr>
-        <w:t xml:space="preserve">While several systems have demonstrated technical feasibility, gaps remain in localization, interoperability, and inclusivity. Most reviewed systems were developed in urban contexts outside Zambia, with limited consideration of local digital ecosystems and user behavior. There is also a lack of integration between fare collection systems and mobile money platforms tailored </w:t>
-      </w:r>
-      <w:r>
-        <w:rPr>
-          <w:rFonts w:ascii="Times New Roman" w:hAnsi="Times New Roman" w:cs="Times New Roman"/>
-        </w:rPr>
-        <w:lastRenderedPageBreak/>
-        <w:t>for the Zambian market. Moreover, previous systems have often overlooked conductor-specific interfaces and real-time notifications, which are crucial in Zambia’s minibus ecosystem.</w:t>
-      </w:r>
-      <w:r>
-        <w:rPr>
-          <w:rFonts w:ascii="Times New Roman" w:hAnsi="Times New Roman" w:cs="Times New Roman"/>
-        </w:rPr>
-        <w:br/>
-      </w:r>
-      <w:r>
-        <w:rPr>
-          <w:rFonts w:ascii="Times New Roman" w:hAnsi="Times New Roman" w:cs="Times New Roman"/>
-        </w:rPr>
-        <w:br/>
-        <w:t xml:space="preserve">The </w:t>
-      </w:r>
-      <w:proofErr w:type="spellStart"/>
-      <w:r>
-        <w:rPr>
-          <w:rFonts w:ascii="Times New Roman" w:hAnsi="Times New Roman" w:cs="Times New Roman"/>
-        </w:rPr>
-        <w:t>GoCashless</w:t>
-      </w:r>
-      <w:proofErr w:type="spellEnd"/>
-      <w:r>
-        <w:rPr>
-          <w:rFonts w:ascii="Times New Roman" w:hAnsi="Times New Roman" w:cs="Times New Roman"/>
-        </w:rPr>
-        <w:t xml:space="preserve"> project addresses these gaps by:</w:t>
-      </w:r>
-      <w:r>
-        <w:rPr>
-          <w:rFonts w:ascii="Times New Roman" w:hAnsi="Times New Roman" w:cs="Times New Roman"/>
-        </w:rPr>
-        <w:br/>
-        <w:t>- Localizing solutions for the Zambian context through integration with Airtel Money.</w:t>
-      </w:r>
-      <w:r>
-        <w:rPr>
-          <w:rFonts w:ascii="Times New Roman" w:hAnsi="Times New Roman" w:cs="Times New Roman"/>
-        </w:rPr>
-        <w:br/>
-        <w:t>- Introducing dual applications for conductors and passengers with real-time synchronization.</w:t>
-      </w:r>
-      <w:r>
-        <w:rPr>
-          <w:rFonts w:ascii="Times New Roman" w:hAnsi="Times New Roman" w:cs="Times New Roman"/>
-        </w:rPr>
-        <w:br/>
-        <w:t>- Leveraging microservices architecture to enhance scalability and maintainability.</w:t>
-      </w:r>
-      <w:r>
-        <w:rPr>
-          <w:rFonts w:ascii="Times New Roman" w:hAnsi="Times New Roman" w:cs="Times New Roman"/>
-        </w:rPr>
-        <w:br/>
-        <w:t>- Ensuring transparency and reducing leakages through secure QR-based payments and digital receipts.</w:t>
+        </w:rPr>
+      </w:pPr>
+      <w:r>
+        <w:rPr>
+          <w:rFonts w:ascii="Times New Roman" w:hAnsi="Times New Roman" w:cs="Times New Roman"/>
+        </w:rPr>
+        <w:t>- Leveraging a modular (microservices) architecture to improve maintainability and enable future scaling or integrations.</w:t>
+      </w:r>
+    </w:p>
+    <w:p>
+      <w:pPr>
+        <w:rPr>
+          <w:rFonts w:ascii="Times New Roman" w:hAnsi="Times New Roman" w:cs="Times New Roman"/>
+        </w:rPr>
+      </w:pPr>
+      <w:r>
+        <w:rPr>
+          <w:rFonts w:ascii="Times New Roman" w:hAnsi="Times New Roman" w:cs="Times New Roman"/>
+        </w:rPr>
+        <w:t>- Designing for analytics from day one, ensuring transparent digital receipts and planning-ready data (routes, stops, timestamps, fare IDs).</w:t>
       </w:r>
     </w:p>
     <w:p>
@@ -3189,22 +3157,27 @@
         <w:rPr>
           <w:rFonts w:ascii="Times New Roman" w:hAnsi="Times New Roman" w:cs="Times New Roman"/>
         </w:rPr>
-        <w:t xml:space="preserve">In summary, previous literature shows a global and regional shift toward digital fare systems, emphasizing efficiency, security, and inclusivity. However, adoption challenges persist, especially in the African context, due to infrastructure, policy, and behavioral barriers. The </w:t>
-      </w:r>
-      <w:proofErr w:type="spellStart"/>
-      <w:r>
-        <w:rPr>
-          <w:rFonts w:ascii="Times New Roman" w:hAnsi="Times New Roman" w:cs="Times New Roman"/>
-        </w:rPr>
-        <w:t>GoCashless</w:t>
-      </w:r>
-      <w:proofErr w:type="spellEnd"/>
-      <w:r>
-        <w:rPr>
-          <w:rFonts w:ascii="Times New Roman" w:hAnsi="Times New Roman" w:cs="Times New Roman"/>
-        </w:rPr>
-        <w:t xml:space="preserve"> project builds upon these foundations by developing a context-specific, scalable, and secure system that integrates QR code-based payments with mobile money, thereby contributing to both transport modernization and financial inclusion in Zambia.</w:t>
-      </w:r>
+        <w:t>In summary, prior literature shows a global and regional shift toward digital fare systems, emphasizing efficiency, security, and inclusivity. Adoption challenges persist in the African context due to infrastructure, policy, and behavioural barriers; however, QR-based ticketing remains a pragmatic, low-cost pathway for paratransit. The GoCashless project builds upon these foundations by delivering a context-specific prototype that uses simulated payments (no external gateway) and role-based login via Spring Security</w:t>
+      </w:r>
+      <w:r>
+        <w:rPr>
+          <w:rFonts w:ascii="Times New Roman" w:hAnsi="Times New Roman" w:cs="Times New Roman"/>
+        </w:rPr>
+        <w:t xml:space="preserve">, </w:t>
+      </w:r>
+      <w:r>
+        <w:rPr>
+          <w:rFonts w:ascii="Times New Roman" w:hAnsi="Times New Roman" w:cs="Times New Roman"/>
+        </w:rPr>
+        <w:t>while capturing high-quality data for transparency and planning. This positions GoCashless for a measured path to scale and, when appropriate, future integration with live mobile money rails.</w:t>
+      </w:r>
+    </w:p>
+    <w:p>
+      <w:pPr>
+        <w:rPr>
+          <w:rFonts w:ascii="Times New Roman" w:hAnsi="Times New Roman" w:cs="Times New Roman"/>
+        </w:rPr>
+      </w:pPr>
     </w:p>
     <w:p>
       <w:pPr>
@@ -3418,6 +3391,7 @@
               <w:rPr>
                 <w:rFonts w:ascii="Times New Roman" w:hAnsi="Times New Roman" w:cs="Times New Roman"/>
               </w:rPr>
+              <w:lastRenderedPageBreak/>
               <w:t>1</w:t>
             </w:r>
           </w:p>
@@ -3660,14 +3634,7 @@
               <w:rPr>
                 <w:rFonts w:ascii="Times New Roman" w:hAnsi="Times New Roman" w:cs="Times New Roman"/>
               </w:rPr>
-              <w:t xml:space="preserve">Demonstrated benefits of digital </w:t>
-            </w:r>
-            <w:r>
-              <w:rPr>
-                <w:rFonts w:ascii="Times New Roman" w:hAnsi="Times New Roman" w:cs="Times New Roman"/>
-              </w:rPr>
-              <w:lastRenderedPageBreak/>
-              <w:t>ticketing in improving revenue tracking and passenger convenience.</w:t>
+              <w:t>Demonstrated benefits of digital ticketing in improving revenue tracking and passenger convenience.</w:t>
             </w:r>
           </w:p>
         </w:tc>
@@ -3687,15 +3654,7 @@
               <w:rPr>
                 <w:rFonts w:ascii="Times New Roman" w:hAnsi="Times New Roman" w:cs="Times New Roman"/>
               </w:rPr>
-              <w:lastRenderedPageBreak/>
-              <w:t xml:space="preserve">Pilot implementation and </w:t>
-            </w:r>
-            <w:r>
-              <w:rPr>
-                <w:rFonts w:ascii="Times New Roman" w:hAnsi="Times New Roman" w:cs="Times New Roman"/>
-              </w:rPr>
-              <w:lastRenderedPageBreak/>
-              <w:t>observational analysis.</w:t>
+              <w:t>Pilot implementation and observational analysis.</w:t>
             </w:r>
           </w:p>
         </w:tc>
@@ -3715,15 +3674,7 @@
               <w:rPr>
                 <w:rFonts w:ascii="Times New Roman" w:hAnsi="Times New Roman" w:cs="Times New Roman"/>
               </w:rPr>
-              <w:lastRenderedPageBreak/>
-              <w:t xml:space="preserve">Developed a digital van booking </w:t>
-            </w:r>
-            <w:r>
-              <w:rPr>
-                <w:rFonts w:ascii="Times New Roman" w:hAnsi="Times New Roman" w:cs="Times New Roman"/>
-              </w:rPr>
-              <w:lastRenderedPageBreak/>
-              <w:t>and fare management system.</w:t>
+              <w:t>Developed a digital van booking and fare management system.</w:t>
             </w:r>
           </w:p>
         </w:tc>
@@ -3743,15 +3694,7 @@
               <w:rPr>
                 <w:rFonts w:ascii="Times New Roman" w:hAnsi="Times New Roman" w:cs="Times New Roman"/>
               </w:rPr>
-              <w:lastRenderedPageBreak/>
-              <w:t xml:space="preserve">Did not address interoperability with </w:t>
-            </w:r>
-            <w:r>
-              <w:rPr>
-                <w:rFonts w:ascii="Times New Roman" w:hAnsi="Times New Roman" w:cs="Times New Roman"/>
-              </w:rPr>
-              <w:lastRenderedPageBreak/>
-              <w:t>mobile money platforms.</w:t>
+              <w:t>Did not address interoperability with mobile money platforms.</w:t>
             </w:r>
           </w:p>
         </w:tc>
@@ -3935,6 +3878,7 @@
               <w:rPr>
                 <w:rFonts w:ascii="Times New Roman" w:hAnsi="Times New Roman" w:cs="Times New Roman"/>
               </w:rPr>
+              <w:lastRenderedPageBreak/>
               <w:t>4</w:t>
             </w:r>
           </w:p>
@@ -3955,21 +3899,7 @@
               <w:rPr>
                 <w:rFonts w:ascii="Times New Roman" w:hAnsi="Times New Roman" w:cs="Times New Roman"/>
               </w:rPr>
-              <w:t xml:space="preserve">A.T. </w:t>
-            </w:r>
-            <w:proofErr w:type="spellStart"/>
-            <w:r>
-              <w:rPr>
-                <w:rFonts w:ascii="Times New Roman" w:hAnsi="Times New Roman" w:cs="Times New Roman"/>
-              </w:rPr>
-              <w:t>Aruho</w:t>
-            </w:r>
-            <w:proofErr w:type="spellEnd"/>
-            <w:r>
-              <w:rPr>
-                <w:rFonts w:ascii="Times New Roman" w:hAnsi="Times New Roman" w:cs="Times New Roman"/>
-              </w:rPr>
-              <w:t xml:space="preserve"> et al.</w:t>
+              <w:t>A.T. Aruho et al.</w:t>
             </w:r>
           </w:p>
         </w:tc>
@@ -4131,16 +4061,8 @@
               <w:rPr>
                 <w:rFonts w:ascii="Times New Roman" w:hAnsi="Times New Roman" w:cs="Times New Roman"/>
               </w:rPr>
-              <w:t xml:space="preserve">J. </w:t>
-            </w:r>
-            <w:proofErr w:type="spellStart"/>
-            <w:r>
-              <w:rPr>
-                <w:rFonts w:ascii="Times New Roman" w:hAnsi="Times New Roman" w:cs="Times New Roman"/>
-              </w:rPr>
-              <w:t>Tupare</w:t>
-            </w:r>
-            <w:proofErr w:type="spellEnd"/>
+              <w:t>J. Tupare</w:t>
+            </w:r>
           </w:p>
         </w:tc>
         <w:tc>
@@ -4199,14 +4121,7 @@
               <w:rPr>
                 <w:rFonts w:ascii="Times New Roman" w:hAnsi="Times New Roman" w:cs="Times New Roman"/>
               </w:rPr>
-              <w:t xml:space="preserve">Demonstrated that QR code ticketing improves transaction speed and </w:t>
-            </w:r>
-            <w:r>
-              <w:rPr>
-                <w:rFonts w:ascii="Times New Roman" w:hAnsi="Times New Roman" w:cs="Times New Roman"/>
-              </w:rPr>
-              <w:lastRenderedPageBreak/>
-              <w:t>reduces fraud.</w:t>
+              <w:t>Demonstrated that QR code ticketing improves transaction speed and reduces fraud.</w:t>
             </w:r>
           </w:p>
         </w:tc>
@@ -4226,7 +4141,6 @@
               <w:rPr>
                 <w:rFonts w:ascii="Times New Roman" w:hAnsi="Times New Roman" w:cs="Times New Roman"/>
               </w:rPr>
-              <w:lastRenderedPageBreak/>
               <w:t>Prototype design and testing.</w:t>
             </w:r>
           </w:p>
@@ -4471,16 +4385,8 @@
               <w:rPr>
                 <w:rFonts w:ascii="Times New Roman" w:hAnsi="Times New Roman" w:cs="Times New Roman"/>
               </w:rPr>
-              <w:t xml:space="preserve">M. </w:t>
-            </w:r>
-            <w:proofErr w:type="spellStart"/>
-            <w:r>
-              <w:rPr>
-                <w:rFonts w:ascii="Times New Roman" w:hAnsi="Times New Roman" w:cs="Times New Roman"/>
-              </w:rPr>
-              <w:t>Nakkala</w:t>
-            </w:r>
-            <w:proofErr w:type="spellEnd"/>
+              <w:t>M. Nakkala</w:t>
+            </w:r>
           </w:p>
         </w:tc>
         <w:tc>
@@ -4621,6 +4527,7 @@
               <w:rPr>
                 <w:rFonts w:ascii="Times New Roman" w:hAnsi="Times New Roman" w:cs="Times New Roman"/>
               </w:rPr>
+              <w:lastRenderedPageBreak/>
               <w:t>8</w:t>
             </w:r>
           </w:p>
@@ -4799,14 +4706,12 @@
                 <w:rFonts w:ascii="Times New Roman" w:hAnsi="Times New Roman" w:cs="Times New Roman"/>
               </w:rPr>
             </w:pPr>
-            <w:proofErr w:type="spellStart"/>
             <w:r>
               <w:rPr>
                 <w:rFonts w:ascii="Times New Roman" w:hAnsi="Times New Roman" w:cs="Times New Roman"/>
               </w:rPr>
               <w:t>VoxDev</w:t>
             </w:r>
-            <w:proofErr w:type="spellEnd"/>
           </w:p>
         </w:tc>
         <w:tc>
@@ -4865,14 +4770,7 @@
               <w:rPr>
                 <w:rFonts w:ascii="Times New Roman" w:hAnsi="Times New Roman" w:cs="Times New Roman"/>
               </w:rPr>
-              <w:t xml:space="preserve">Highlighted mobile money’s role in financial inclusion and its operational </w:t>
-            </w:r>
-            <w:r>
-              <w:rPr>
-                <w:rFonts w:ascii="Times New Roman" w:hAnsi="Times New Roman" w:cs="Times New Roman"/>
-              </w:rPr>
-              <w:lastRenderedPageBreak/>
-              <w:t>challenges.</w:t>
+              <w:t>Highlighted mobile money’s role in financial inclusion and its operational challenges.</w:t>
             </w:r>
           </w:p>
         </w:tc>
@@ -4892,7 +4790,6 @@
               <w:rPr>
                 <w:rFonts w:ascii="Times New Roman" w:hAnsi="Times New Roman" w:cs="Times New Roman"/>
               </w:rPr>
-              <w:lastRenderedPageBreak/>
               <w:t>Policy analysis.</w:t>
             </w:r>
           </w:p>
@@ -5279,6 +5176,7 @@
               <w:rPr>
                 <w:rFonts w:ascii="Times New Roman" w:hAnsi="Times New Roman" w:cs="Times New Roman"/>
               </w:rPr>
+              <w:lastRenderedPageBreak/>
               <w:t>12</w:t>
             </w:r>
           </w:p>
@@ -5295,19 +5193,11 @@
                 <w:rFonts w:ascii="Times New Roman" w:hAnsi="Times New Roman" w:cs="Times New Roman"/>
               </w:rPr>
             </w:pPr>
-            <w:proofErr w:type="spellStart"/>
-            <w:r>
-              <w:rPr>
-                <w:rFonts w:ascii="Times New Roman" w:hAnsi="Times New Roman" w:cs="Times New Roman"/>
-              </w:rPr>
-              <w:t>Koloseni</w:t>
-            </w:r>
-            <w:proofErr w:type="spellEnd"/>
-            <w:r>
-              <w:rPr>
-                <w:rFonts w:ascii="Times New Roman" w:hAnsi="Times New Roman" w:cs="Times New Roman"/>
-              </w:rPr>
-              <w:t xml:space="preserve"> &amp; Mandari</w:t>
+            <w:r>
+              <w:rPr>
+                <w:rFonts w:ascii="Times New Roman" w:hAnsi="Times New Roman" w:cs="Times New Roman"/>
+              </w:rPr>
+              <w:t>Koloseni &amp; Mandari</w:t>
             </w:r>
           </w:p>
         </w:tc>
@@ -5529,14 +5419,7 @@
               <w:rPr>
                 <w:rFonts w:ascii="Times New Roman" w:hAnsi="Times New Roman" w:cs="Times New Roman"/>
               </w:rPr>
-              <w:t xml:space="preserve">Highlighted use of ticketing data for transport planning and </w:t>
-            </w:r>
-            <w:r>
-              <w:rPr>
-                <w:rFonts w:ascii="Times New Roman" w:hAnsi="Times New Roman" w:cs="Times New Roman"/>
-              </w:rPr>
-              <w:lastRenderedPageBreak/>
-              <w:t>optimization.</w:t>
+              <w:t>Highlighted use of ticketing data for transport planning and optimization.</w:t>
             </w:r>
           </w:p>
         </w:tc>
@@ -5556,7 +5439,6 @@
               <w:rPr>
                 <w:rFonts w:ascii="Times New Roman" w:hAnsi="Times New Roman" w:cs="Times New Roman"/>
               </w:rPr>
-              <w:lastRenderedPageBreak/>
               <w:t>Data analytics on ticketing datasets.</w:t>
             </w:r>
           </w:p>
@@ -5635,19 +5517,11 @@
                 <w:rFonts w:ascii="Times New Roman" w:hAnsi="Times New Roman" w:cs="Times New Roman"/>
               </w:rPr>
             </w:pPr>
-            <w:proofErr w:type="spellStart"/>
-            <w:r>
-              <w:rPr>
-                <w:rFonts w:ascii="Times New Roman" w:hAnsi="Times New Roman" w:cs="Times New Roman"/>
-              </w:rPr>
-              <w:t>Shimomba</w:t>
-            </w:r>
-            <w:proofErr w:type="spellEnd"/>
-            <w:r>
-              <w:rPr>
-                <w:rFonts w:ascii="Times New Roman" w:hAnsi="Times New Roman" w:cs="Times New Roman"/>
-              </w:rPr>
-              <w:t xml:space="preserve"> et al.</w:t>
+            <w:r>
+              <w:rPr>
+                <w:rFonts w:ascii="Times New Roman" w:hAnsi="Times New Roman" w:cs="Times New Roman"/>
+              </w:rPr>
+              <w:t>Shimomba et al.</w:t>
             </w:r>
           </w:p>
         </w:tc>
@@ -5849,21 +5723,19 @@
         <w:rPr>
           <w:rFonts w:ascii="Times New Roman" w:hAnsi="Times New Roman" w:cs="Times New Roman"/>
         </w:rPr>
-        <w:t xml:space="preserve">This chapter presents the system analysis and design of the </w:t>
-      </w:r>
-      <w:proofErr w:type="spellStart"/>
-      <w:r>
-        <w:rPr>
-          <w:rFonts w:ascii="Times New Roman" w:hAnsi="Times New Roman" w:cs="Times New Roman"/>
-        </w:rPr>
-        <w:t>GoCashless</w:t>
-      </w:r>
-      <w:proofErr w:type="spellEnd"/>
-      <w:r>
-        <w:rPr>
-          <w:rFonts w:ascii="Times New Roman" w:hAnsi="Times New Roman" w:cs="Times New Roman"/>
-        </w:rPr>
-        <w:t xml:space="preserve"> system—a microservices-based, QR-code-enabled cashless payment solution for Zambia’s public transport sector. The system replaces manual cash handling with a secure, efficient, and traceable digital alternative. It emphasizes scalability, modularity, and user-centered interaction between passengers, conductors, and bus company administrators.</w:t>
+        <w:t>This chapter presents the system analysis and design of the GoCashless system</w:t>
+      </w:r>
+      <w:r>
+        <w:rPr>
+          <w:rFonts w:ascii="Times New Roman" w:hAnsi="Times New Roman" w:cs="Times New Roman"/>
+        </w:rPr>
+        <w:t xml:space="preserve"> </w:t>
+      </w:r>
+      <w:r>
+        <w:rPr>
+          <w:rFonts w:ascii="Times New Roman" w:hAnsi="Times New Roman" w:cs="Times New Roman"/>
+        </w:rPr>
+        <w:t>a microservices-based, QR-code-enabled cashless payment solution for Zambia’s public transport sector. The system replaces manual cash handling with a secure, efficient, and traceable digital alternative. It emphasizes scalability, modularity, and user-centered interaction between passengers, conductors, and bus company administrators.</w:t>
       </w:r>
     </w:p>
     <w:p>
@@ -6110,7 +5982,19 @@
               <w:rPr>
                 <w:rFonts w:ascii="Times New Roman" w:hAnsi="Times New Roman" w:cs="Times New Roman"/>
               </w:rPr>
-              <w:t>The system must process simulated transactions within 3 seconds.</w:t>
+              <w:t xml:space="preserve">The system must process simulated transactions within </w:t>
+            </w:r>
+            <w:r>
+              <w:rPr>
+                <w:rFonts w:ascii="Times New Roman" w:hAnsi="Times New Roman" w:cs="Times New Roman"/>
+              </w:rPr>
+              <w:t>6</w:t>
+            </w:r>
+            <w:r>
+              <w:rPr>
+                <w:rFonts w:ascii="Times New Roman" w:hAnsi="Times New Roman" w:cs="Times New Roman"/>
+              </w:rPr>
+              <w:t xml:space="preserve"> seconds.</w:t>
             </w:r>
           </w:p>
         </w:tc>
@@ -6438,21 +6322,7 @@
         <w:rPr>
           <w:rFonts w:ascii="Times New Roman" w:hAnsi="Times New Roman" w:cs="Times New Roman"/>
         </w:rPr>
-        <w:t xml:space="preserve">This section defines the actors and primary use cases that drive the </w:t>
-      </w:r>
-      <w:proofErr w:type="spellStart"/>
-      <w:r>
-        <w:rPr>
-          <w:rFonts w:ascii="Times New Roman" w:hAnsi="Times New Roman" w:cs="Times New Roman"/>
-        </w:rPr>
-        <w:t>GoCashless</w:t>
-      </w:r>
-      <w:proofErr w:type="spellEnd"/>
-      <w:r>
-        <w:rPr>
-          <w:rFonts w:ascii="Times New Roman" w:hAnsi="Times New Roman" w:cs="Times New Roman"/>
-        </w:rPr>
-        <w:t xml:space="preserve"> system.</w:t>
+        <w:t>This section defines the actors and primary use cases that drive the GoCashless system.</w:t>
       </w:r>
     </w:p>
     <w:p>
@@ -6521,21 +6391,7 @@
         <w:rPr>
           <w:rFonts w:ascii="Times New Roman" w:hAnsi="Times New Roman" w:cs="Times New Roman"/>
         </w:rPr>
-        <w:t>System (</w:t>
-      </w:r>
-      <w:proofErr w:type="spellStart"/>
-      <w:r>
-        <w:rPr>
-          <w:rFonts w:ascii="Times New Roman" w:hAnsi="Times New Roman" w:cs="Times New Roman"/>
-        </w:rPr>
-        <w:t>GoCashless</w:t>
-      </w:r>
-      <w:proofErr w:type="spellEnd"/>
-      <w:r>
-        <w:rPr>
-          <w:rFonts w:ascii="Times New Roman" w:hAnsi="Times New Roman" w:cs="Times New Roman"/>
-        </w:rPr>
-        <w:t>): Coordinates authentication, QR generation, and payment simulation.</w:t>
+        <w:t>System (GoCashless): Coordinates authentication, QR generation, and payment simulation.</w:t>
       </w:r>
     </w:p>
     <w:p>
@@ -7067,21 +6923,7 @@
         <w:rPr>
           <w:rFonts w:ascii="Times New Roman" w:hAnsi="Times New Roman" w:cs="Times New Roman"/>
         </w:rPr>
-        <w:t xml:space="preserve">Figure 3.1: Use Case Diagram for </w:t>
-      </w:r>
-      <w:proofErr w:type="spellStart"/>
-      <w:r>
-        <w:rPr>
-          <w:rFonts w:ascii="Times New Roman" w:hAnsi="Times New Roman" w:cs="Times New Roman"/>
-        </w:rPr>
-        <w:t>GoCashless</w:t>
-      </w:r>
-      <w:proofErr w:type="spellEnd"/>
-      <w:r>
-        <w:rPr>
-          <w:rFonts w:ascii="Times New Roman" w:hAnsi="Times New Roman" w:cs="Times New Roman"/>
-        </w:rPr>
-        <w:t xml:space="preserve"> System</w:t>
+        <w:t>Figure 3.1: Use Case Diagram for GoCashless System</w:t>
       </w:r>
       <w:r>
         <w:rPr>
@@ -7117,21 +6959,7 @@
         <w:rPr>
           <w:rFonts w:ascii="Times New Roman" w:hAnsi="Times New Roman" w:cs="Times New Roman"/>
         </w:rPr>
-        <w:t xml:space="preserve">The </w:t>
-      </w:r>
-      <w:proofErr w:type="spellStart"/>
-      <w:r>
-        <w:rPr>
-          <w:rFonts w:ascii="Times New Roman" w:hAnsi="Times New Roman" w:cs="Times New Roman"/>
-        </w:rPr>
-        <w:t>GoCashless</w:t>
-      </w:r>
-      <w:proofErr w:type="spellEnd"/>
-      <w:r>
-        <w:rPr>
-          <w:rFonts w:ascii="Times New Roman" w:hAnsi="Times New Roman" w:cs="Times New Roman"/>
-        </w:rPr>
-        <w:t xml:space="preserve"> system adopts a microservices architecture for modularity and scalability. Each core function is implemented as an independent Spring Boot service registered under the Netflix Eureka discovery server. Requests are routed through a central API Gateway ensuring controlled access and service communication. Instead of using an actual payment gateway, a dummy payment module simulates payment workflows.</w:t>
+        <w:t>The GoCashless system adopts a microservices architecture for modularity and scalability. Each core function is implemented as an independent Spring Boot service registered under the Netflix Eureka discovery server. Requests are routed through a central API Gateway ensuring controlled access and service communication. Instead of using an actual payment gateway, a dummy payment module simulates payment workflows.</w:t>
       </w:r>
     </w:p>
     <w:p>
@@ -7769,28 +7597,12 @@
                 <w:rFonts w:ascii="Times New Roman" w:hAnsi="Times New Roman" w:cs="Times New Roman"/>
               </w:rPr>
             </w:pPr>
-            <w:proofErr w:type="spellStart"/>
-            <w:r>
-              <w:rPr>
-                <w:rFonts w:ascii="Times New Roman" w:hAnsi="Times New Roman" w:cs="Times New Roman"/>
-              </w:rPr>
-              <w:t>ZXing</w:t>
-            </w:r>
-            <w:proofErr w:type="spellEnd"/>
-            <w:r>
-              <w:rPr>
-                <w:rFonts w:ascii="Times New Roman" w:hAnsi="Times New Roman" w:cs="Times New Roman"/>
-              </w:rPr>
-              <w:t xml:space="preserve"> / </w:t>
-            </w:r>
-            <w:proofErr w:type="spellStart"/>
-            <w:r>
-              <w:rPr>
-                <w:rFonts w:ascii="Times New Roman" w:hAnsi="Times New Roman" w:cs="Times New Roman"/>
-              </w:rPr>
-              <w:t>QRGen</w:t>
-            </w:r>
-            <w:proofErr w:type="spellEnd"/>
+            <w:r>
+              <w:rPr>
+                <w:rFonts w:ascii="Times New Roman" w:hAnsi="Times New Roman" w:cs="Times New Roman"/>
+              </w:rPr>
+              <w:t>ZXing / QRGen</w:t>
+            </w:r>
           </w:p>
         </w:tc>
         <w:tc>
@@ -7904,21 +7716,7 @@
         <w:rPr>
           <w:rFonts w:ascii="Times New Roman" w:hAnsi="Times New Roman" w:cs="Times New Roman"/>
         </w:rPr>
-        <w:t xml:space="preserve">The database design follows the modularity of the backend microservices. Core entities such as User, Route, </w:t>
-      </w:r>
-      <w:proofErr w:type="spellStart"/>
-      <w:r>
-        <w:rPr>
-          <w:rFonts w:ascii="Times New Roman" w:hAnsi="Times New Roman" w:cs="Times New Roman"/>
-        </w:rPr>
-        <w:t>BusStops</w:t>
-      </w:r>
-      <w:proofErr w:type="spellEnd"/>
-      <w:r>
-        <w:rPr>
-          <w:rFonts w:ascii="Times New Roman" w:hAnsi="Times New Roman" w:cs="Times New Roman"/>
-        </w:rPr>
-        <w:t>, Fare, QR Code, and Transaction ensure proper data normalization and linkage between modules.</w:t>
+        <w:t>The database design follows the modularity of the backend microservices. Core entities such as User, Route, BusStops, Fare, QR Code, and Transaction ensure proper data normalization and linkage between modules.</w:t>
       </w:r>
     </w:p>
     <w:tbl>
@@ -8027,33 +7825,11 @@
                 <w:rFonts w:ascii="Times New Roman" w:hAnsi="Times New Roman" w:cs="Times New Roman"/>
               </w:rPr>
             </w:pPr>
-            <w:proofErr w:type="spellStart"/>
-            <w:r>
-              <w:rPr>
-                <w:rFonts w:ascii="Times New Roman" w:hAnsi="Times New Roman" w:cs="Times New Roman"/>
-              </w:rPr>
-              <w:t>user_id</w:t>
-            </w:r>
-            <w:proofErr w:type="spellEnd"/>
-            <w:r>
-              <w:rPr>
-                <w:rFonts w:ascii="Times New Roman" w:hAnsi="Times New Roman" w:cs="Times New Roman"/>
-              </w:rPr>
-              <w:t xml:space="preserve">, name, email, </w:t>
-            </w:r>
-            <w:proofErr w:type="spellStart"/>
-            <w:r>
-              <w:rPr>
-                <w:rFonts w:ascii="Times New Roman" w:hAnsi="Times New Roman" w:cs="Times New Roman"/>
-              </w:rPr>
-              <w:t>passwordHash</w:t>
-            </w:r>
-            <w:proofErr w:type="spellEnd"/>
-            <w:r>
-              <w:rPr>
-                <w:rFonts w:ascii="Times New Roman" w:hAnsi="Times New Roman" w:cs="Times New Roman"/>
-              </w:rPr>
-              <w:t>, role</w:t>
+            <w:r>
+              <w:rPr>
+                <w:rFonts w:ascii="Times New Roman" w:hAnsi="Times New Roman" w:cs="Times New Roman"/>
+              </w:rPr>
+              <w:t>user_id, name, email, passwordHash, role</w:t>
             </w:r>
           </w:p>
         </w:tc>
@@ -8111,47 +7887,11 @@
                 <w:rFonts w:ascii="Times New Roman" w:hAnsi="Times New Roman" w:cs="Times New Roman"/>
               </w:rPr>
             </w:pPr>
-            <w:proofErr w:type="spellStart"/>
-            <w:r>
-              <w:rPr>
-                <w:rFonts w:ascii="Times New Roman" w:hAnsi="Times New Roman" w:cs="Times New Roman"/>
-              </w:rPr>
-              <w:t>route_id</w:t>
-            </w:r>
-            <w:proofErr w:type="spellEnd"/>
-            <w:r>
-              <w:rPr>
-                <w:rFonts w:ascii="Times New Roman" w:hAnsi="Times New Roman" w:cs="Times New Roman"/>
-              </w:rPr>
-              <w:t xml:space="preserve">, </w:t>
-            </w:r>
-            <w:proofErr w:type="spellStart"/>
-            <w:r>
-              <w:rPr>
-                <w:rFonts w:ascii="Times New Roman" w:hAnsi="Times New Roman" w:cs="Times New Roman"/>
-              </w:rPr>
-              <w:t>start_point</w:t>
-            </w:r>
-            <w:proofErr w:type="spellEnd"/>
-            <w:r>
-              <w:rPr>
-                <w:rFonts w:ascii="Times New Roman" w:hAnsi="Times New Roman" w:cs="Times New Roman"/>
-              </w:rPr>
-              <w:t xml:space="preserve">, </w:t>
-            </w:r>
-            <w:proofErr w:type="spellStart"/>
-            <w:r>
-              <w:rPr>
-                <w:rFonts w:ascii="Times New Roman" w:hAnsi="Times New Roman" w:cs="Times New Roman"/>
-              </w:rPr>
-              <w:t>end_point</w:t>
-            </w:r>
-            <w:proofErr w:type="spellEnd"/>
-            <w:r>
-              <w:rPr>
-                <w:rFonts w:ascii="Times New Roman" w:hAnsi="Times New Roman" w:cs="Times New Roman"/>
-              </w:rPr>
-              <w:t>, active</w:t>
+            <w:r>
+              <w:rPr>
+                <w:rFonts w:ascii="Times New Roman" w:hAnsi="Times New Roman" w:cs="Times New Roman"/>
+              </w:rPr>
+              <w:t>route_id, start_point, end_point, active</w:t>
             </w:r>
           </w:p>
         </w:tc>
@@ -8189,14 +7929,12 @@
                 <w:rFonts w:ascii="Times New Roman" w:hAnsi="Times New Roman" w:cs="Times New Roman"/>
               </w:rPr>
             </w:pPr>
-            <w:proofErr w:type="spellStart"/>
             <w:r>
               <w:rPr>
                 <w:rFonts w:ascii="Times New Roman" w:hAnsi="Times New Roman" w:cs="Times New Roman"/>
               </w:rPr>
               <w:t>BusStops</w:t>
             </w:r>
-            <w:proofErr w:type="spellEnd"/>
           </w:p>
         </w:tc>
         <w:tc>
@@ -8211,42 +7949,12 @@
                 <w:rFonts w:ascii="Times New Roman" w:hAnsi="Times New Roman" w:cs="Times New Roman"/>
               </w:rPr>
             </w:pPr>
-            <w:proofErr w:type="spellStart"/>
-            <w:r>
-              <w:rPr>
-                <w:rFonts w:ascii="Times New Roman" w:hAnsi="Times New Roman" w:cs="Times New Roman"/>
-              </w:rPr>
-              <w:t>stop_id</w:t>
-            </w:r>
-            <w:proofErr w:type="spellEnd"/>
-            <w:r>
-              <w:rPr>
-                <w:rFonts w:ascii="Times New Roman" w:hAnsi="Times New Roman" w:cs="Times New Roman"/>
-              </w:rPr>
-              <w:t xml:space="preserve">, name, </w:t>
-            </w:r>
-            <w:proofErr w:type="spellStart"/>
-            <w:r>
-              <w:rPr>
-                <w:rFonts w:ascii="Times New Roman" w:hAnsi="Times New Roman" w:cs="Times New Roman"/>
-              </w:rPr>
-              <w:t>route_id</w:t>
-            </w:r>
-            <w:proofErr w:type="spellEnd"/>
-            <w:r>
-              <w:rPr>
-                <w:rFonts w:ascii="Times New Roman" w:hAnsi="Times New Roman" w:cs="Times New Roman"/>
-              </w:rPr>
-              <w:t xml:space="preserve">, </w:t>
-            </w:r>
-            <w:proofErr w:type="spellStart"/>
-            <w:r>
-              <w:rPr>
-                <w:rFonts w:ascii="Times New Roman" w:hAnsi="Times New Roman" w:cs="Times New Roman"/>
-              </w:rPr>
-              <w:t>order_index</w:t>
-            </w:r>
-            <w:proofErr w:type="spellEnd"/>
+            <w:r>
+              <w:rPr>
+                <w:rFonts w:ascii="Times New Roman" w:hAnsi="Times New Roman" w:cs="Times New Roman"/>
+              </w:rPr>
+              <w:t>stop_id, name, route_id, order_index</w:t>
+            </w:r>
           </w:p>
         </w:tc>
         <w:tc>
@@ -8303,33 +8011,11 @@
                 <w:rFonts w:ascii="Times New Roman" w:hAnsi="Times New Roman" w:cs="Times New Roman"/>
               </w:rPr>
             </w:pPr>
-            <w:proofErr w:type="spellStart"/>
-            <w:r>
-              <w:rPr>
-                <w:rFonts w:ascii="Times New Roman" w:hAnsi="Times New Roman" w:cs="Times New Roman"/>
-              </w:rPr>
-              <w:t>fare_id</w:t>
-            </w:r>
-            <w:proofErr w:type="spellEnd"/>
-            <w:r>
-              <w:rPr>
-                <w:rFonts w:ascii="Times New Roman" w:hAnsi="Times New Roman" w:cs="Times New Roman"/>
-              </w:rPr>
-              <w:t xml:space="preserve">, </w:t>
-            </w:r>
-            <w:proofErr w:type="spellStart"/>
-            <w:r>
-              <w:rPr>
-                <w:rFonts w:ascii="Times New Roman" w:hAnsi="Times New Roman" w:cs="Times New Roman"/>
-              </w:rPr>
-              <w:t>route_id</w:t>
-            </w:r>
-            <w:proofErr w:type="spellEnd"/>
-            <w:r>
-              <w:rPr>
-                <w:rFonts w:ascii="Times New Roman" w:hAnsi="Times New Roman" w:cs="Times New Roman"/>
-              </w:rPr>
-              <w:t>, amount</w:t>
+            <w:r>
+              <w:rPr>
+                <w:rFonts w:ascii="Times New Roman" w:hAnsi="Times New Roman" w:cs="Times New Roman"/>
+              </w:rPr>
+              <w:t>fare_id, route_id, amount</w:t>
             </w:r>
           </w:p>
         </w:tc>
@@ -8367,14 +8053,12 @@
                 <w:rFonts w:ascii="Times New Roman" w:hAnsi="Times New Roman" w:cs="Times New Roman"/>
               </w:rPr>
             </w:pPr>
-            <w:proofErr w:type="spellStart"/>
             <w:r>
               <w:rPr>
                 <w:rFonts w:ascii="Times New Roman" w:hAnsi="Times New Roman" w:cs="Times New Roman"/>
               </w:rPr>
               <w:t>QRCode</w:t>
             </w:r>
-            <w:proofErr w:type="spellEnd"/>
           </w:p>
         </w:tc>
         <w:tc>
@@ -8389,56 +8073,12 @@
                 <w:rFonts w:ascii="Times New Roman" w:hAnsi="Times New Roman" w:cs="Times New Roman"/>
               </w:rPr>
             </w:pPr>
-            <w:proofErr w:type="spellStart"/>
-            <w:r>
-              <w:rPr>
-                <w:rFonts w:ascii="Times New Roman" w:hAnsi="Times New Roman" w:cs="Times New Roman"/>
-              </w:rPr>
-              <w:t>qr_id</w:t>
-            </w:r>
-            <w:proofErr w:type="spellEnd"/>
-            <w:r>
-              <w:rPr>
-                <w:rFonts w:ascii="Times New Roman" w:hAnsi="Times New Roman" w:cs="Times New Roman"/>
-              </w:rPr>
-              <w:t xml:space="preserve">, </w:t>
-            </w:r>
-            <w:proofErr w:type="spellStart"/>
-            <w:r>
-              <w:rPr>
-                <w:rFonts w:ascii="Times New Roman" w:hAnsi="Times New Roman" w:cs="Times New Roman"/>
-              </w:rPr>
-              <w:t>transaction_ref</w:t>
-            </w:r>
-            <w:proofErr w:type="spellEnd"/>
-            <w:r>
-              <w:rPr>
-                <w:rFonts w:ascii="Times New Roman" w:hAnsi="Times New Roman" w:cs="Times New Roman"/>
-              </w:rPr>
-              <w:t xml:space="preserve">, </w:t>
-            </w:r>
-            <w:proofErr w:type="spellStart"/>
-            <w:r>
-              <w:rPr>
-                <w:rFonts w:ascii="Times New Roman" w:hAnsi="Times New Roman" w:cs="Times New Roman"/>
-              </w:rPr>
-              <w:t>encoded_data</w:t>
-            </w:r>
-            <w:proofErr w:type="spellEnd"/>
-            <w:r>
-              <w:rPr>
-                <w:rFonts w:ascii="Times New Roman" w:hAnsi="Times New Roman" w:cs="Times New Roman"/>
-              </w:rPr>
-              <w:t xml:space="preserve">, </w:t>
-            </w:r>
-            <w:proofErr w:type="spellStart"/>
-            <w:r>
-              <w:rPr>
-                <w:rFonts w:ascii="Times New Roman" w:hAnsi="Times New Roman" w:cs="Times New Roman"/>
-              </w:rPr>
-              <w:t>created_at</w:t>
-            </w:r>
-            <w:proofErr w:type="spellEnd"/>
+            <w:r>
+              <w:rPr>
+                <w:rFonts w:ascii="Times New Roman" w:hAnsi="Times New Roman" w:cs="Times New Roman"/>
+              </w:rPr>
+              <w:t>qr_id, transaction_ref, encoded_data, created_at</w:t>
+            </w:r>
           </w:p>
         </w:tc>
         <w:tc>
@@ -8495,61 +8135,11 @@
                 <w:rFonts w:ascii="Times New Roman" w:hAnsi="Times New Roman" w:cs="Times New Roman"/>
               </w:rPr>
             </w:pPr>
-            <w:proofErr w:type="spellStart"/>
-            <w:r>
-              <w:rPr>
-                <w:rFonts w:ascii="Times New Roman" w:hAnsi="Times New Roman" w:cs="Times New Roman"/>
-              </w:rPr>
-              <w:t>transaction_id</w:t>
-            </w:r>
-            <w:proofErr w:type="spellEnd"/>
-            <w:r>
-              <w:rPr>
-                <w:rFonts w:ascii="Times New Roman" w:hAnsi="Times New Roman" w:cs="Times New Roman"/>
-              </w:rPr>
-              <w:t xml:space="preserve">, </w:t>
-            </w:r>
-            <w:proofErr w:type="spellStart"/>
-            <w:r>
-              <w:rPr>
-                <w:rFonts w:ascii="Times New Roman" w:hAnsi="Times New Roman" w:cs="Times New Roman"/>
-              </w:rPr>
-              <w:t>passenger_id</w:t>
-            </w:r>
-            <w:proofErr w:type="spellEnd"/>
-            <w:r>
-              <w:rPr>
-                <w:rFonts w:ascii="Times New Roman" w:hAnsi="Times New Roman" w:cs="Times New Roman"/>
-              </w:rPr>
-              <w:t xml:space="preserve">, </w:t>
-            </w:r>
-            <w:proofErr w:type="spellStart"/>
-            <w:r>
-              <w:rPr>
-                <w:rFonts w:ascii="Times New Roman" w:hAnsi="Times New Roman" w:cs="Times New Roman"/>
-              </w:rPr>
-              <w:t>conductor_id</w:t>
-            </w:r>
-            <w:proofErr w:type="spellEnd"/>
-            <w:r>
-              <w:rPr>
-                <w:rFonts w:ascii="Times New Roman" w:hAnsi="Times New Roman" w:cs="Times New Roman"/>
-              </w:rPr>
-              <w:t xml:space="preserve">, </w:t>
-            </w:r>
-            <w:proofErr w:type="spellStart"/>
-            <w:r>
-              <w:rPr>
-                <w:rFonts w:ascii="Times New Roman" w:hAnsi="Times New Roman" w:cs="Times New Roman"/>
-              </w:rPr>
-              <w:t>route_id</w:t>
-            </w:r>
-            <w:proofErr w:type="spellEnd"/>
-            <w:r>
-              <w:rPr>
-                <w:rFonts w:ascii="Times New Roman" w:hAnsi="Times New Roman" w:cs="Times New Roman"/>
-              </w:rPr>
-              <w:t>, amount, status, timestamp</w:t>
+            <w:r>
+              <w:rPr>
+                <w:rFonts w:ascii="Times New Roman" w:hAnsi="Times New Roman" w:cs="Times New Roman"/>
+              </w:rPr>
+              <w:t>transaction_id, passenger_id, conductor_id, route_id, amount, status, timestamp</w:t>
             </w:r>
           </w:p>
         </w:tc>
@@ -8749,21 +8339,7 @@
         <w:rPr>
           <w:rFonts w:ascii="Times New Roman" w:hAnsi="Times New Roman" w:cs="Times New Roman"/>
         </w:rPr>
-        <w:t xml:space="preserve">This chapter presented the detailed analysis and design of the </w:t>
-      </w:r>
-      <w:proofErr w:type="spellStart"/>
-      <w:r>
-        <w:rPr>
-          <w:rFonts w:ascii="Times New Roman" w:hAnsi="Times New Roman" w:cs="Times New Roman"/>
-        </w:rPr>
-        <w:t>GoCashless</w:t>
-      </w:r>
-      <w:proofErr w:type="spellEnd"/>
-      <w:r>
-        <w:rPr>
-          <w:rFonts w:ascii="Times New Roman" w:hAnsi="Times New Roman" w:cs="Times New Roman"/>
-        </w:rPr>
-        <w:t xml:space="preserve"> system, including system requirements, architecture, database design, and user interfaces. The use of a dummy payment simulation module ensures realistic transaction behavior while maintaining simplicity during testing. The microservice architecture provides scalability and flexibility, laying a solid foundation for future integration with real payment gateways.</w:t>
+        <w:t>This chapter presented the detailed analysis and design of the GoCashless system, including system requirements, architecture, database design, and user interfaces. The use of a dummy payment simulation module ensures realistic transaction behavior while maintaining simplicity during testing. The microservice architecture provides scalability and flexibility, laying a solid foundation for future integration with real payment gateways.</w:t>
       </w:r>
     </w:p>
     <w:p>
@@ -8835,21 +8411,7 @@
         <w:rPr>
           <w:rFonts w:ascii="Times New Roman" w:hAnsi="Times New Roman" w:cs="Times New Roman"/>
         </w:rPr>
-        <w:t xml:space="preserve">This chapter outlines the actual implementation of the </w:t>
-      </w:r>
-      <w:proofErr w:type="spellStart"/>
-      <w:r>
-        <w:rPr>
-          <w:rFonts w:ascii="Times New Roman" w:hAnsi="Times New Roman" w:cs="Times New Roman"/>
-        </w:rPr>
-        <w:t>GoCashless</w:t>
-      </w:r>
-      <w:proofErr w:type="spellEnd"/>
-      <w:r>
-        <w:rPr>
-          <w:rFonts w:ascii="Times New Roman" w:hAnsi="Times New Roman" w:cs="Times New Roman"/>
-        </w:rPr>
-        <w:t xml:space="preserve"> system, which transforms the architectural design from Chapter 3 into functional modules. The project was implemented using a microservices-based architecture to ensure modularity, scalability, and maintainability. Each component was developed independently and integrated through a service registry and API gateway. The system includes three main layers: (1) Frontend layer — React Native mobile apps and a Next.js web dashboard; (2) Backend layer — Spring Boot microservices handling business logic and communication; (3) Infrastructure layer — Eureka for service discovery, PostgreSQL for persistent storage, and a dummy payment module for simulated transactions.</w:t>
+        <w:t>This chapter outlines the actual implementation of the GoCashless system, which transforms the architectural design from Chapter 3 into functional modules. The project was implemented using a microservices-based architecture to ensure modularity, scalability, and maintainability. Each component was developed independently and integrated through a service registry and API gateway. The system includes three main layers: (1) Frontend layer — React Native mobile apps and a Next.js web dashboard; (2) Backend layer — Spring Boot microservices handling business logic and communication; (3) Infrastructure layer — Eureka for service discovery, PostgreSQL for persistent storage, and a dummy payment module for simulated transactions.</w:t>
       </w:r>
     </w:p>
     <w:p>
@@ -9705,49 +9267,7 @@
               <w:rPr>
                 <w:rFonts w:ascii="Times New Roman" w:hAnsi="Times New Roman" w:cs="Times New Roman"/>
               </w:rPr>
-              <w:t>Generates encrypted QR payload with {</w:t>
-            </w:r>
-            <w:proofErr w:type="spellStart"/>
-            <w:r>
-              <w:rPr>
-                <w:rFonts w:ascii="Times New Roman" w:hAnsi="Times New Roman" w:cs="Times New Roman"/>
-              </w:rPr>
-              <w:t>conductorId</w:t>
-            </w:r>
-            <w:proofErr w:type="spellEnd"/>
-            <w:r>
-              <w:rPr>
-                <w:rFonts w:ascii="Times New Roman" w:hAnsi="Times New Roman" w:cs="Times New Roman"/>
-              </w:rPr>
-              <w:t xml:space="preserve">, </w:t>
-            </w:r>
-            <w:proofErr w:type="spellStart"/>
-            <w:r>
-              <w:rPr>
-                <w:rFonts w:ascii="Times New Roman" w:hAnsi="Times New Roman" w:cs="Times New Roman"/>
-              </w:rPr>
-              <w:t>fareAmount</w:t>
-            </w:r>
-            <w:proofErr w:type="spellEnd"/>
-            <w:r>
-              <w:rPr>
-                <w:rFonts w:ascii="Times New Roman" w:hAnsi="Times New Roman" w:cs="Times New Roman"/>
-              </w:rPr>
-              <w:t xml:space="preserve">, currency, </w:t>
-            </w:r>
-            <w:proofErr w:type="spellStart"/>
-            <w:r>
-              <w:rPr>
-                <w:rFonts w:ascii="Times New Roman" w:hAnsi="Times New Roman" w:cs="Times New Roman"/>
-              </w:rPr>
-              <w:t>transactionRef</w:t>
-            </w:r>
-            <w:proofErr w:type="spellEnd"/>
-            <w:r>
-              <w:rPr>
-                <w:rFonts w:ascii="Times New Roman" w:hAnsi="Times New Roman" w:cs="Times New Roman"/>
-              </w:rPr>
-              <w:t>, timestamp}; returns Base64 QR image; performs fare lookup via Eureka.</w:t>
+              <w:t>Generates encrypted QR payload with {conductorId, fareAmount, currency, transactionRef, timestamp}; returns Base64 QR image; performs fare lookup via Eureka.</w:t>
             </w:r>
           </w:p>
         </w:tc>
@@ -9998,21 +9518,7 @@
               <w:rPr>
                 <w:rFonts w:ascii="Times New Roman" w:hAnsi="Times New Roman" w:cs="Times New Roman"/>
               </w:rPr>
-              <w:t>/</w:t>
-            </w:r>
-            <w:proofErr w:type="spellStart"/>
-            <w:r>
-              <w:rPr>
-                <w:rFonts w:ascii="Times New Roman" w:hAnsi="Times New Roman" w:cs="Times New Roman"/>
-              </w:rPr>
-              <w:t>api</w:t>
-            </w:r>
-            <w:proofErr w:type="spellEnd"/>
-            <w:r>
-              <w:rPr>
-                <w:rFonts w:ascii="Times New Roman" w:hAnsi="Times New Roman" w:cs="Times New Roman"/>
-              </w:rPr>
-              <w:t>/v1/auth/login</w:t>
+              <w:t>/api/v1/auth/login</w:t>
             </w:r>
           </w:p>
         </w:tc>
@@ -10094,21 +9600,7 @@
               <w:rPr>
                 <w:rFonts w:ascii="Times New Roman" w:hAnsi="Times New Roman" w:cs="Times New Roman"/>
               </w:rPr>
-              <w:t>/</w:t>
-            </w:r>
-            <w:proofErr w:type="spellStart"/>
-            <w:r>
-              <w:rPr>
-                <w:rFonts w:ascii="Times New Roman" w:hAnsi="Times New Roman" w:cs="Times New Roman"/>
-              </w:rPr>
-              <w:t>api</w:t>
-            </w:r>
-            <w:proofErr w:type="spellEnd"/>
-            <w:r>
-              <w:rPr>
-                <w:rFonts w:ascii="Times New Roman" w:hAnsi="Times New Roman" w:cs="Times New Roman"/>
-              </w:rPr>
-              <w:t>/v1/users/register/{role}</w:t>
+              <w:t>/api/v1/users/register/{role}</w:t>
             </w:r>
           </w:p>
         </w:tc>
@@ -10177,6 +9669,7 @@
               <w:rPr>
                 <w:rFonts w:ascii="Times New Roman" w:hAnsi="Times New Roman" w:cs="Times New Roman"/>
               </w:rPr>
+              <w:lastRenderedPageBreak/>
               <w:t>User Management</w:t>
             </w:r>
           </w:p>
@@ -10197,21 +9690,7 @@
               <w:rPr>
                 <w:rFonts w:ascii="Times New Roman" w:hAnsi="Times New Roman" w:cs="Times New Roman"/>
               </w:rPr>
-              <w:t>/</w:t>
-            </w:r>
-            <w:proofErr w:type="spellStart"/>
-            <w:r>
-              <w:rPr>
-                <w:rFonts w:ascii="Times New Roman" w:hAnsi="Times New Roman" w:cs="Times New Roman"/>
-              </w:rPr>
-              <w:t>api</w:t>
-            </w:r>
-            <w:proofErr w:type="spellEnd"/>
-            <w:r>
-              <w:rPr>
-                <w:rFonts w:ascii="Times New Roman" w:hAnsi="Times New Roman" w:cs="Times New Roman"/>
-              </w:rPr>
-              <w:t>/v1/users/me</w:t>
+              <w:t>/api/v1/users/me</w:t>
             </w:r>
           </w:p>
         </w:tc>
@@ -10293,21 +9772,7 @@
               <w:rPr>
                 <w:rFonts w:ascii="Times New Roman" w:hAnsi="Times New Roman" w:cs="Times New Roman"/>
               </w:rPr>
-              <w:t>/</w:t>
-            </w:r>
-            <w:proofErr w:type="spellStart"/>
-            <w:r>
-              <w:rPr>
-                <w:rFonts w:ascii="Times New Roman" w:hAnsi="Times New Roman" w:cs="Times New Roman"/>
-              </w:rPr>
-              <w:t>api</w:t>
-            </w:r>
-            <w:proofErr w:type="spellEnd"/>
-            <w:r>
-              <w:rPr>
-                <w:rFonts w:ascii="Times New Roman" w:hAnsi="Times New Roman" w:cs="Times New Roman"/>
-              </w:rPr>
-              <w:t>/v1/routes</w:t>
+              <w:t>/api/v1/routes</w:t>
             </w:r>
           </w:p>
         </w:tc>
@@ -10389,35 +9854,7 @@
               <w:rPr>
                 <w:rFonts w:ascii="Times New Roman" w:hAnsi="Times New Roman" w:cs="Times New Roman"/>
               </w:rPr>
-              <w:t>/</w:t>
-            </w:r>
-            <w:proofErr w:type="spellStart"/>
-            <w:r>
-              <w:rPr>
-                <w:rFonts w:ascii="Times New Roman" w:hAnsi="Times New Roman" w:cs="Times New Roman"/>
-              </w:rPr>
-              <w:t>api</w:t>
-            </w:r>
-            <w:proofErr w:type="spellEnd"/>
-            <w:r>
-              <w:rPr>
-                <w:rFonts w:ascii="Times New Roman" w:hAnsi="Times New Roman" w:cs="Times New Roman"/>
-              </w:rPr>
-              <w:t>/v1/bus-stops/by-route/{</w:t>
-            </w:r>
-            <w:proofErr w:type="spellStart"/>
-            <w:r>
-              <w:rPr>
-                <w:rFonts w:ascii="Times New Roman" w:hAnsi="Times New Roman" w:cs="Times New Roman"/>
-              </w:rPr>
-              <w:t>routeId</w:t>
-            </w:r>
-            <w:proofErr w:type="spellEnd"/>
-            <w:r>
-              <w:rPr>
-                <w:rFonts w:ascii="Times New Roman" w:hAnsi="Times New Roman" w:cs="Times New Roman"/>
-              </w:rPr>
-              <w:t>}</w:t>
+              <w:t>/api/v1/bus-stops/by-route/{routeId}</w:t>
             </w:r>
           </w:p>
         </w:tc>
@@ -10499,63 +9936,7 @@
               <w:rPr>
                 <w:rFonts w:ascii="Times New Roman" w:hAnsi="Times New Roman" w:cs="Times New Roman"/>
               </w:rPr>
-              <w:t>/</w:t>
-            </w:r>
-            <w:proofErr w:type="spellStart"/>
-            <w:r>
-              <w:rPr>
-                <w:rFonts w:ascii="Times New Roman" w:hAnsi="Times New Roman" w:cs="Times New Roman"/>
-              </w:rPr>
-              <w:t>api</w:t>
-            </w:r>
-            <w:proofErr w:type="spellEnd"/>
-            <w:r>
-              <w:rPr>
-                <w:rFonts w:ascii="Times New Roman" w:hAnsi="Times New Roman" w:cs="Times New Roman"/>
-              </w:rPr>
-              <w:t>/v1/fares/</w:t>
-            </w:r>
-            <w:proofErr w:type="spellStart"/>
-            <w:r>
-              <w:rPr>
-                <w:rFonts w:ascii="Times New Roman" w:hAnsi="Times New Roman" w:cs="Times New Roman"/>
-              </w:rPr>
-              <w:t>lookup?routeId</w:t>
-            </w:r>
-            <w:proofErr w:type="spellEnd"/>
-            <w:r>
-              <w:rPr>
-                <w:rFonts w:ascii="Times New Roman" w:hAnsi="Times New Roman" w:cs="Times New Roman"/>
-              </w:rPr>
-              <w:t>=&amp;</w:t>
-            </w:r>
-            <w:proofErr w:type="spellStart"/>
-            <w:r>
-              <w:rPr>
-                <w:rFonts w:ascii="Times New Roman" w:hAnsi="Times New Roman" w:cs="Times New Roman"/>
-              </w:rPr>
-              <w:t>originStopId</w:t>
-            </w:r>
-            <w:proofErr w:type="spellEnd"/>
-            <w:r>
-              <w:rPr>
-                <w:rFonts w:ascii="Times New Roman" w:hAnsi="Times New Roman" w:cs="Times New Roman"/>
-              </w:rPr>
-              <w:t>=&amp;</w:t>
-            </w:r>
-            <w:proofErr w:type="spellStart"/>
-            <w:r>
-              <w:rPr>
-                <w:rFonts w:ascii="Times New Roman" w:hAnsi="Times New Roman" w:cs="Times New Roman"/>
-              </w:rPr>
-              <w:t>destinationStopId</w:t>
-            </w:r>
-            <w:proofErr w:type="spellEnd"/>
-            <w:r>
-              <w:rPr>
-                <w:rFonts w:ascii="Times New Roman" w:hAnsi="Times New Roman" w:cs="Times New Roman"/>
-              </w:rPr>
-              <w:t>=</w:t>
+              <w:t>/api/v1/fares/lookup?routeId=&amp;originStopId=&amp;destinationStopId=</w:t>
             </w:r>
           </w:p>
         </w:tc>
@@ -10637,35 +10018,7 @@
               <w:rPr>
                 <w:rFonts w:ascii="Times New Roman" w:hAnsi="Times New Roman" w:cs="Times New Roman"/>
               </w:rPr>
-              <w:t>/</w:t>
-            </w:r>
-            <w:proofErr w:type="spellStart"/>
-            <w:r>
-              <w:rPr>
-                <w:rFonts w:ascii="Times New Roman" w:hAnsi="Times New Roman" w:cs="Times New Roman"/>
-              </w:rPr>
-              <w:t>api</w:t>
-            </w:r>
-            <w:proofErr w:type="spellEnd"/>
-            <w:r>
-              <w:rPr>
-                <w:rFonts w:ascii="Times New Roman" w:hAnsi="Times New Roman" w:cs="Times New Roman"/>
-              </w:rPr>
-              <w:t>/v1/</w:t>
-            </w:r>
-            <w:proofErr w:type="spellStart"/>
-            <w:r>
-              <w:rPr>
-                <w:rFonts w:ascii="Times New Roman" w:hAnsi="Times New Roman" w:cs="Times New Roman"/>
-              </w:rPr>
-              <w:t>qrcode</w:t>
-            </w:r>
-            <w:proofErr w:type="spellEnd"/>
-            <w:r>
-              <w:rPr>
-                <w:rFonts w:ascii="Times New Roman" w:hAnsi="Times New Roman" w:cs="Times New Roman"/>
-              </w:rPr>
-              <w:t>/generate</w:t>
+              <w:t>/api/v1/qrcode/generate</w:t>
             </w:r>
           </w:p>
         </w:tc>
@@ -10747,21 +10100,7 @@
               <w:rPr>
                 <w:rFonts w:ascii="Times New Roman" w:hAnsi="Times New Roman" w:cs="Times New Roman"/>
               </w:rPr>
-              <w:t>/</w:t>
-            </w:r>
-            <w:proofErr w:type="spellStart"/>
-            <w:r>
-              <w:rPr>
-                <w:rFonts w:ascii="Times New Roman" w:hAnsi="Times New Roman" w:cs="Times New Roman"/>
-              </w:rPr>
-              <w:t>api</w:t>
-            </w:r>
-            <w:proofErr w:type="spellEnd"/>
-            <w:r>
-              <w:rPr>
-                <w:rFonts w:ascii="Times New Roman" w:hAnsi="Times New Roman" w:cs="Times New Roman"/>
-              </w:rPr>
-              <w:t>/v1/payments/simulate</w:t>
+              <w:t>/api/v1/payments/simulate</w:t>
             </w:r>
           </w:p>
         </w:tc>
@@ -10843,21 +10182,7 @@
               <w:rPr>
                 <w:rFonts w:ascii="Times New Roman" w:hAnsi="Times New Roman" w:cs="Times New Roman"/>
               </w:rPr>
-              <w:t>/</w:t>
-            </w:r>
-            <w:proofErr w:type="spellStart"/>
-            <w:r>
-              <w:rPr>
-                <w:rFonts w:ascii="Times New Roman" w:hAnsi="Times New Roman" w:cs="Times New Roman"/>
-              </w:rPr>
-              <w:t>api</w:t>
-            </w:r>
-            <w:proofErr w:type="spellEnd"/>
-            <w:r>
-              <w:rPr>
-                <w:rFonts w:ascii="Times New Roman" w:hAnsi="Times New Roman" w:cs="Times New Roman"/>
-              </w:rPr>
-              <w:t>/v1/notify/send</w:t>
+              <w:t>/api/v1/notify/send</w:t>
             </w:r>
           </w:p>
         </w:tc>
@@ -10930,77 +10255,7 @@
         <w:rPr>
           <w:rFonts w:ascii="Times New Roman" w:hAnsi="Times New Roman" w:cs="Times New Roman"/>
         </w:rPr>
-        <w:t xml:space="preserve">Data persistence is implemented with PostgreSQL, following a microservice-per-database pattern. Spring Data JPA provides ORM mapping. Core entities include User, Route, </w:t>
-      </w:r>
-      <w:proofErr w:type="spellStart"/>
-      <w:r>
-        <w:rPr>
-          <w:rFonts w:ascii="Times New Roman" w:hAnsi="Times New Roman" w:cs="Times New Roman"/>
-        </w:rPr>
-        <w:t>BusStop</w:t>
-      </w:r>
-      <w:proofErr w:type="spellEnd"/>
-      <w:r>
-        <w:rPr>
-          <w:rFonts w:ascii="Times New Roman" w:hAnsi="Times New Roman" w:cs="Times New Roman"/>
-        </w:rPr>
-        <w:t xml:space="preserve">, Fare, Transaction, and </w:t>
-      </w:r>
-      <w:proofErr w:type="spellStart"/>
-      <w:r>
-        <w:rPr>
-          <w:rFonts w:ascii="Times New Roman" w:hAnsi="Times New Roman" w:cs="Times New Roman"/>
-        </w:rPr>
-        <w:t>QRCode</w:t>
-      </w:r>
-      <w:proofErr w:type="spellEnd"/>
-      <w:r>
-        <w:rPr>
-          <w:rFonts w:ascii="Times New Roman" w:hAnsi="Times New Roman" w:cs="Times New Roman"/>
-        </w:rPr>
-        <w:t xml:space="preserve">. Relationships match the ER diagram (Figure 3.3): a Route has many </w:t>
-      </w:r>
-      <w:proofErr w:type="spellStart"/>
-      <w:r>
-        <w:rPr>
-          <w:rFonts w:ascii="Times New Roman" w:hAnsi="Times New Roman" w:cs="Times New Roman"/>
-        </w:rPr>
-        <w:t>BusStops</w:t>
-      </w:r>
-      <w:proofErr w:type="spellEnd"/>
-      <w:r>
-        <w:rPr>
-          <w:rFonts w:ascii="Times New Roman" w:hAnsi="Times New Roman" w:cs="Times New Roman"/>
-        </w:rPr>
-        <w:t xml:space="preserve"> and Fares; a Fare references origin and destination </w:t>
-      </w:r>
-      <w:proofErr w:type="spellStart"/>
-      <w:r>
-        <w:rPr>
-          <w:rFonts w:ascii="Times New Roman" w:hAnsi="Times New Roman" w:cs="Times New Roman"/>
-        </w:rPr>
-        <w:t>BusStops</w:t>
-      </w:r>
-      <w:proofErr w:type="spellEnd"/>
-      <w:r>
-        <w:rPr>
-          <w:rFonts w:ascii="Times New Roman" w:hAnsi="Times New Roman" w:cs="Times New Roman"/>
-        </w:rPr>
-        <w:t xml:space="preserve">; a Transaction links Passenger, Conductor, Route, and Fare; and each Transaction has one </w:t>
-      </w:r>
-      <w:proofErr w:type="spellStart"/>
-      <w:r>
-        <w:rPr>
-          <w:rFonts w:ascii="Times New Roman" w:hAnsi="Times New Roman" w:cs="Times New Roman"/>
-        </w:rPr>
-        <w:t>QRCode</w:t>
-      </w:r>
-      <w:proofErr w:type="spellEnd"/>
-      <w:r>
-        <w:rPr>
-          <w:rFonts w:ascii="Times New Roman" w:hAnsi="Times New Roman" w:cs="Times New Roman"/>
-        </w:rPr>
-        <w:t>.</w:t>
+        <w:t>Data persistence is implemented with PostgreSQL, following a microservice-per-database pattern. Spring Data JPA provides ORM mapping. Core entities include User, Route, BusStop, Fare, Transaction, and QRCode. Relationships match the ER diagram (Figure 3.3): a Route has many BusStops and Fares; a Fare references origin and destination BusStops; a Transaction links Passenger, Conductor, Route, and Fare; and each Transaction has one QRCode.</w:t>
       </w:r>
     </w:p>
     <w:p>
@@ -11031,21 +10286,7 @@
         <w:rPr>
           <w:rFonts w:ascii="Times New Roman" w:hAnsi="Times New Roman" w:cs="Times New Roman"/>
         </w:rPr>
-        <w:t>Security is provided via Spring Security and JWT. The /</w:t>
-      </w:r>
-      <w:proofErr w:type="spellStart"/>
-      <w:r>
-        <w:rPr>
-          <w:rFonts w:ascii="Times New Roman" w:hAnsi="Times New Roman" w:cs="Times New Roman"/>
-        </w:rPr>
-        <w:t>api</w:t>
-      </w:r>
-      <w:proofErr w:type="spellEnd"/>
-      <w:r>
-        <w:rPr>
-          <w:rFonts w:ascii="Times New Roman" w:hAnsi="Times New Roman" w:cs="Times New Roman"/>
-        </w:rPr>
-        <w:t>/v1/auth/login endpoint issues tokens; protected endpoints validate tokens via a filter. Role-based access control ensures only authorized users access management features.</w:t>
+        <w:t>Security is provided via Spring Security and JWT. The /api/v1/auth/login endpoint issues tokens; protected endpoints validate tokens via a filter. Role-based access control ensures only authorized users access management features.</w:t>
       </w:r>
     </w:p>
     <w:p>
@@ -11075,35 +10316,7 @@
         <w:rPr>
           <w:rFonts w:ascii="Times New Roman" w:hAnsi="Times New Roman" w:cs="Times New Roman"/>
         </w:rPr>
-        <w:t xml:space="preserve">Services register with Netflix Eureka and are discovered by </w:t>
-      </w:r>
-      <w:proofErr w:type="spellStart"/>
-      <w:r>
-        <w:rPr>
-          <w:rFonts w:ascii="Times New Roman" w:hAnsi="Times New Roman" w:cs="Times New Roman"/>
-        </w:rPr>
-        <w:t>serviceId</w:t>
-      </w:r>
-      <w:proofErr w:type="spellEnd"/>
-      <w:r>
-        <w:rPr>
-          <w:rFonts w:ascii="Times New Roman" w:hAnsi="Times New Roman" w:cs="Times New Roman"/>
-        </w:rPr>
-        <w:t xml:space="preserve">. A Spring Cloud Gateway (planned as the </w:t>
-      </w:r>
-      <w:proofErr w:type="gramStart"/>
-      <w:r>
-        <w:rPr>
-          <w:rFonts w:ascii="Times New Roman" w:hAnsi="Times New Roman" w:cs="Times New Roman"/>
-        </w:rPr>
-        <w:t>single entry</w:t>
-      </w:r>
-      <w:proofErr w:type="gramEnd"/>
-      <w:r>
-        <w:rPr>
-          <w:rFonts w:ascii="Times New Roman" w:hAnsi="Times New Roman" w:cs="Times New Roman"/>
-        </w:rPr>
-        <w:t xml:space="preserve"> point) routes requests to microservices. REST calls between services use Eureka service names; RabbitMQ supports asynchronous events.</w:t>
+        <w:t>Services register with Netflix Eureka and are discovered by serviceId. A Spring Cloud Gateway (planned as the single entry point) routes requests to microservices. REST calls between services use Eureka service names; RabbitMQ supports asynchronous events.</w:t>
       </w:r>
     </w:p>
     <w:p>
@@ -11220,21 +10433,7 @@
         <w:rPr>
           <w:rFonts w:ascii="Times New Roman" w:hAnsi="Times New Roman" w:cs="Times New Roman"/>
         </w:rPr>
-        <w:t xml:space="preserve">Testing verified API functionality, QR generation, JWT authentication, database CRUD operations, Eureka-based service discovery, and the dummy payment flow. Endpoints were exercised with Postman and </w:t>
-      </w:r>
-      <w:proofErr w:type="spellStart"/>
-      <w:r>
-        <w:rPr>
-          <w:rFonts w:ascii="Times New Roman" w:hAnsi="Times New Roman" w:cs="Times New Roman"/>
-        </w:rPr>
-        <w:t>cURL</w:t>
-      </w:r>
-      <w:proofErr w:type="spellEnd"/>
-      <w:r>
-        <w:rPr>
-          <w:rFonts w:ascii="Times New Roman" w:hAnsi="Times New Roman" w:cs="Times New Roman"/>
-        </w:rPr>
-        <w:t>; services were run locally and integrated iteratively.</w:t>
+        <w:t>Testing verified API functionality, QR generation, JWT authentication, database CRUD operations, Eureka-based service discovery, and the dummy payment flow. Endpoints were exercised with Postman and cURL; services were run locally and integrated iteratively.</w:t>
       </w:r>
     </w:p>
     <w:p>
@@ -11357,20 +10556,12 @@
           <w:rFonts w:ascii="Times New Roman" w:hAnsi="Times New Roman" w:cs="Times New Roman"/>
         </w:rPr>
       </w:pPr>
-      <w:proofErr w:type="spellStart"/>
       <w:r>
         <w:rPr>
           <w:rFonts w:ascii="Times New Roman" w:hAnsi="Times New Roman" w:cs="Times New Roman"/>
         </w:rPr>
         <w:lastRenderedPageBreak/>
-        <w:t>GoCashless</w:t>
-      </w:r>
-      <w:proofErr w:type="spellEnd"/>
-      <w:r>
-        <w:rPr>
-          <w:rFonts w:ascii="Times New Roman" w:hAnsi="Times New Roman" w:cs="Times New Roman"/>
-        </w:rPr>
-        <w:t xml:space="preserve"> was implemented as a modular microservices platform with secure user management, route and fare management, QR generation, and a simulated payment flow. The frontends (React Native and Next.js) demonstrate end-to-end operation, while the architecture is ready for future integration with a real payment gateway and production deployment.</w:t>
+        <w:t>GoCashless was implemented as a modular microservices platform with secure user management, route and fare management, QR generation, and a simulated payment flow. The frontends (React Native and Next.js) demonstrate end-to-end operation, while the architecture is ready for future integration with a real payment gateway and production deployment.</w:t>
       </w:r>
     </w:p>
     <w:p>
@@ -11463,21 +10654,7 @@
         <w:rPr>
           <w:rFonts w:ascii="Times New Roman" w:hAnsi="Times New Roman" w:cs="Times New Roman"/>
         </w:rPr>
-        <w:t xml:space="preserve">This chapter presents the testing and evaluation processes carried out to verify that the </w:t>
-      </w:r>
-      <w:proofErr w:type="spellStart"/>
-      <w:r>
-        <w:rPr>
-          <w:rFonts w:ascii="Times New Roman" w:hAnsi="Times New Roman" w:cs="Times New Roman"/>
-        </w:rPr>
-        <w:t>GoCashless</w:t>
-      </w:r>
-      <w:proofErr w:type="spellEnd"/>
-      <w:r>
-        <w:rPr>
-          <w:rFonts w:ascii="Times New Roman" w:hAnsi="Times New Roman" w:cs="Times New Roman"/>
-        </w:rPr>
-        <w:t xml:space="preserve"> system meets its functional and non-functional requirements. Testing was performed at different levels of the system’s architecture to ensure that both the backend microservices and frontend applications operated as expected. The main objective of this phase was to validate the correct integration between the microservices, the user interfaces, and the simulated payment process. Testing also evaluated the reliability, usability, and performance of the system under normal operating conditions.</w:t>
+        <w:t>This chapter presents the testing and evaluation processes carried out to verify that the GoCashless system meets its functional and non-functional requirements. Testing was performed at different levels of the system’s architecture to ensure that both the backend microservices and frontend applications operated as expected. The main objective of this phase was to validate the correct integration between the microservices, the user interfaces, and the simulated payment process. Testing also evaluated the reliability, usability, and performance of the system under normal operating conditions.</w:t>
       </w:r>
     </w:p>
     <w:p>
@@ -13744,16 +12921,8 @@
               <w:rPr>
                 <w:rFonts w:ascii="Times New Roman" w:hAnsi="Times New Roman" w:cs="Times New Roman"/>
               </w:rPr>
-              <w:t xml:space="preserve">35 </w:t>
-            </w:r>
-            <w:proofErr w:type="spellStart"/>
-            <w:r>
-              <w:rPr>
-                <w:rFonts w:ascii="Times New Roman" w:hAnsi="Times New Roman" w:cs="Times New Roman"/>
-              </w:rPr>
-              <w:t>ms</w:t>
-            </w:r>
-            <w:proofErr w:type="spellEnd"/>
+              <w:t>35 ms</w:t>
+            </w:r>
           </w:p>
         </w:tc>
         <w:tc>
@@ -13772,16 +12941,8 @@
               <w:rPr>
                 <w:rFonts w:ascii="Times New Roman" w:hAnsi="Times New Roman" w:cs="Times New Roman"/>
               </w:rPr>
-              <w:t xml:space="preserve">≤ 100 </w:t>
-            </w:r>
-            <w:proofErr w:type="spellStart"/>
-            <w:r>
-              <w:rPr>
-                <w:rFonts w:ascii="Times New Roman" w:hAnsi="Times New Roman" w:cs="Times New Roman"/>
-              </w:rPr>
-              <w:t>ms</w:t>
-            </w:r>
-            <w:proofErr w:type="spellEnd"/>
+              <w:t>≤ 100 ms</w:t>
+            </w:r>
           </w:p>
         </w:tc>
         <w:tc>
@@ -13904,21 +13065,7 @@
               <w:rPr>
                 <w:rFonts w:ascii="Times New Roman" w:hAnsi="Times New Roman" w:cs="Times New Roman"/>
               </w:rPr>
-              <w:t xml:space="preserve">System Uptime (24 </w:t>
-            </w:r>
-            <w:proofErr w:type="spellStart"/>
-            <w:r>
-              <w:rPr>
-                <w:rFonts w:ascii="Times New Roman" w:hAnsi="Times New Roman" w:cs="Times New Roman"/>
-              </w:rPr>
-              <w:t>hrs</w:t>
-            </w:r>
-            <w:proofErr w:type="spellEnd"/>
-            <w:r>
-              <w:rPr>
-                <w:rFonts w:ascii="Times New Roman" w:hAnsi="Times New Roman" w:cs="Times New Roman"/>
-              </w:rPr>
-              <w:t>)</w:t>
+              <w:t>System Uptime (24 hrs)</w:t>
             </w:r>
           </w:p>
         </w:tc>
@@ -14011,21 +13158,7 @@
         <w:rPr>
           <w:rFonts w:ascii="Times New Roman" w:hAnsi="Times New Roman" w:cs="Times New Roman"/>
         </w:rPr>
-        <w:t xml:space="preserve">Testing and evaluation confirmed that </w:t>
-      </w:r>
-      <w:proofErr w:type="spellStart"/>
-      <w:r>
-        <w:rPr>
-          <w:rFonts w:ascii="Times New Roman" w:hAnsi="Times New Roman" w:cs="Times New Roman"/>
-        </w:rPr>
-        <w:t>GoCashless</w:t>
-      </w:r>
-      <w:proofErr w:type="spellEnd"/>
-      <w:r>
-        <w:rPr>
-          <w:rFonts w:ascii="Times New Roman" w:hAnsi="Times New Roman" w:cs="Times New Roman"/>
-        </w:rPr>
-        <w:t xml:space="preserve"> meets its objectives for providing a cashless fare-collection solution using QR codes and simulated payments. The backend microservices operated seamlessly through Eureka-based discovery and REST communication. The frontend applications interacted effectively with backend APIs, and usability testing indicated positive user feedback. The dummy payment module successfully simulated realistic payment flows.</w:t>
+        <w:t>Testing and evaluation confirmed that GoCashless meets its objectives for providing a cashless fare-collection solution using QR codes and simulated payments. The backend microservices operated seamlessly through Eureka-based discovery and REST communication. The frontend applications interacted effectively with backend APIs, and usability testing indicated positive user feedback. The dummy payment module successfully simulated realistic payment flows.</w:t>
       </w:r>
     </w:p>
     <w:p>
@@ -14055,35 +13188,7 @@
         <w:rPr>
           <w:rFonts w:ascii="Times New Roman" w:hAnsi="Times New Roman" w:cs="Times New Roman"/>
         </w:rPr>
-        <w:t xml:space="preserve">This chapter presented the testing and evaluation of the </w:t>
-      </w:r>
-      <w:proofErr w:type="spellStart"/>
-      <w:r>
-        <w:rPr>
-          <w:rFonts w:ascii="Times New Roman" w:hAnsi="Times New Roman" w:cs="Times New Roman"/>
-        </w:rPr>
-        <w:t>GoCashless</w:t>
-      </w:r>
-      <w:proofErr w:type="spellEnd"/>
-      <w:r>
-        <w:rPr>
-          <w:rFonts w:ascii="Times New Roman" w:hAnsi="Times New Roman" w:cs="Times New Roman"/>
-        </w:rPr>
-        <w:t xml:space="preserve"> system, covering unit, integration, system, usability, and performance testing. Results confirmed that the system performs efficiently, meeting all design expectations. The dummy payment process, QR generation, and notification modules worked seamlessly. Overall, </w:t>
-      </w:r>
-      <w:proofErr w:type="spellStart"/>
-      <w:r>
-        <w:rPr>
-          <w:rFonts w:ascii="Times New Roman" w:hAnsi="Times New Roman" w:cs="Times New Roman"/>
-        </w:rPr>
-        <w:t>GoCashless</w:t>
-      </w:r>
-      <w:proofErr w:type="spellEnd"/>
-      <w:r>
-        <w:rPr>
-          <w:rFonts w:ascii="Times New Roman" w:hAnsi="Times New Roman" w:cs="Times New Roman"/>
-        </w:rPr>
-        <w:t xml:space="preserve"> successfully achieved its objectives by providing a stable, responsive, and user-friendly platform for digital fare collection.</w:t>
+        <w:t>This chapter presented the testing and evaluation of the GoCashless system, covering unit, integration, system, usability, and performance testing. Results confirmed that the system performs efficiently, meeting all design expectations. The dummy payment process, QR generation, and notification modules worked seamlessly. Overall, GoCashless successfully achieved its objectives by providing a stable, responsive, and user-friendly platform for digital fare collection.</w:t>
       </w:r>
     </w:p>
     <w:p>
@@ -14155,21 +13260,7 @@
         <w:rPr>
           <w:rFonts w:ascii="Times New Roman" w:hAnsi="Times New Roman" w:cs="Times New Roman"/>
         </w:rPr>
-        <w:t xml:space="preserve">This chapter presents the conclusion drawn from the development and evaluation of the </w:t>
-      </w:r>
-      <w:proofErr w:type="spellStart"/>
-      <w:r>
-        <w:rPr>
-          <w:rFonts w:ascii="Times New Roman" w:hAnsi="Times New Roman" w:cs="Times New Roman"/>
-        </w:rPr>
-        <w:t>GoCashless</w:t>
-      </w:r>
-      <w:proofErr w:type="spellEnd"/>
-      <w:r>
-        <w:rPr>
-          <w:rFonts w:ascii="Times New Roman" w:hAnsi="Times New Roman" w:cs="Times New Roman"/>
-        </w:rPr>
-        <w:t xml:space="preserve"> system. It summarizes the objectives achieved, discusses lessons learned and challenges encountered, and offers recommendations for future enhancement and research directions.</w:t>
+        <w:t>This chapter presents the conclusion drawn from the development and evaluation of the GoCashless system. It summarizes the objectives achieved, discusses lessons learned and challenges encountered, and offers recommendations for future enhancement and research directions.</w:t>
       </w:r>
     </w:p>
     <w:p>
@@ -14225,21 +13316,7 @@
         <w:rPr>
           <w:rFonts w:ascii="Times New Roman" w:hAnsi="Times New Roman" w:cs="Times New Roman"/>
         </w:rPr>
-        <w:t xml:space="preserve">Mobile and Web Applications: React Native mobile apps (passenger and conductor) and a Next.js admin dashboard </w:t>
-      </w:r>
-      <w:proofErr w:type="gramStart"/>
-      <w:r>
-        <w:rPr>
-          <w:rFonts w:ascii="Times New Roman" w:hAnsi="Times New Roman" w:cs="Times New Roman"/>
-        </w:rPr>
-        <w:t>were</w:t>
-      </w:r>
-      <w:proofErr w:type="gramEnd"/>
-      <w:r>
-        <w:rPr>
-          <w:rFonts w:ascii="Times New Roman" w:hAnsi="Times New Roman" w:cs="Times New Roman"/>
-        </w:rPr>
-        <w:t xml:space="preserve"> developed to support core workflows and management tasks.</w:t>
+        <w:t>Mobile and Web Applications: React Native mobile apps (passenger and conductor) and a Next.js admin dashboard were developed to support core workflows and management tasks.</w:t>
       </w:r>
     </w:p>
     <w:p>
@@ -14460,21 +13537,7 @@
         <w:rPr>
           <w:rFonts w:ascii="Times New Roman" w:hAnsi="Times New Roman" w:cs="Times New Roman"/>
         </w:rPr>
-        <w:t xml:space="preserve">Integrate with real mobile money gateways (e.g., Airtel Money, MTN </w:t>
-      </w:r>
-      <w:proofErr w:type="spellStart"/>
-      <w:r>
-        <w:rPr>
-          <w:rFonts w:ascii="Times New Roman" w:hAnsi="Times New Roman" w:cs="Times New Roman"/>
-        </w:rPr>
-        <w:t>MoMo</w:t>
-      </w:r>
-      <w:proofErr w:type="spellEnd"/>
-      <w:r>
-        <w:rPr>
-          <w:rFonts w:ascii="Times New Roman" w:hAnsi="Times New Roman" w:cs="Times New Roman"/>
-        </w:rPr>
-        <w:t>, Zamtel Kwacha) using sandbox credentials and compliance checks.</w:t>
+        <w:t>Integrate with real mobile money gateways (e.g., Airtel Money, MTN MoMo, Zamtel Kwacha) using sandbox credentials and compliance checks.</w:t>
       </w:r>
     </w:p>
     <w:p>
@@ -14565,19 +13628,11 @@
           <w:rFonts w:ascii="Times New Roman" w:hAnsi="Times New Roman" w:cs="Times New Roman"/>
         </w:rPr>
       </w:pPr>
-      <w:proofErr w:type="spellStart"/>
-      <w:r>
-        <w:rPr>
-          <w:rFonts w:ascii="Times New Roman" w:hAnsi="Times New Roman" w:cs="Times New Roman"/>
-        </w:rPr>
-        <w:t>GoCashless</w:t>
-      </w:r>
-      <w:proofErr w:type="spellEnd"/>
-      <w:r>
-        <w:rPr>
-          <w:rFonts w:ascii="Times New Roman" w:hAnsi="Times New Roman" w:cs="Times New Roman"/>
-        </w:rPr>
-        <w:t xml:space="preserve"> demonstrates a viable approach to digitizing fare collection in public transport, combining microservices, QR technology, and a simulated payment module. The project improved operational transparency and user convenience while laying groundwork for future integration with live payment gateways and cloud deployment. Despite limitations—chiefly the absence of real payment integration—the system offers a strong foundation for continued research and potential production adoption.</w:t>
+      <w:r>
+        <w:rPr>
+          <w:rFonts w:ascii="Times New Roman" w:hAnsi="Times New Roman" w:cs="Times New Roman"/>
+        </w:rPr>
+        <w:t>GoCashless demonstrates a viable approach to digitizing fare collection in public transport, combining microservices, QR technology, and a simulated payment module. The project improved operational transparency and user convenience while laying groundwork for future integration with live payment gateways and cloud deployment. Despite limitations—chiefly the absence of real payment integration—the system offers a strong foundation for continued research and potential production adoption.</w:t>
       </w:r>
     </w:p>
     <w:p>
@@ -14647,48 +13702,20 @@
           <w:rFonts w:ascii="Times New Roman" w:hAnsi="Times New Roman" w:cs="Times New Roman"/>
         </w:rPr>
         <w:lastRenderedPageBreak/>
-        <w:t xml:space="preserve">[4] A. T. </w:t>
-      </w:r>
-      <w:proofErr w:type="spellStart"/>
-      <w:r>
-        <w:rPr>
-          <w:rFonts w:ascii="Times New Roman" w:hAnsi="Times New Roman" w:cs="Times New Roman"/>
-        </w:rPr>
-        <w:t>Aruho</w:t>
-      </w:r>
-      <w:proofErr w:type="spellEnd"/>
-      <w:r>
-        <w:rPr>
-          <w:rFonts w:ascii="Times New Roman" w:hAnsi="Times New Roman" w:cs="Times New Roman"/>
-        </w:rPr>
-        <w:t>, J. N. Mwesigwa, and R. Tumusiime, “Cashless Fare Collection Systems Acceptability in the Paratransit/Minibus Industry,” Transportation Research Record, 2025. [Online]. Available: https://journals.sagepub.com/doi/full/10.1177/03611981241234567</w:t>
-      </w:r>
-    </w:p>
-    <w:p>
-      <w:pPr>
-        <w:rPr>
-          <w:rFonts w:ascii="Times New Roman" w:hAnsi="Times New Roman" w:cs="Times New Roman"/>
-        </w:rPr>
-      </w:pPr>
-      <w:r>
-        <w:rPr>
-          <w:rFonts w:ascii="Times New Roman" w:hAnsi="Times New Roman" w:cs="Times New Roman"/>
-        </w:rPr>
-        <w:t xml:space="preserve">[5] J. </w:t>
-      </w:r>
-      <w:proofErr w:type="spellStart"/>
-      <w:r>
-        <w:rPr>
-          <w:rFonts w:ascii="Times New Roman" w:hAnsi="Times New Roman" w:cs="Times New Roman"/>
-        </w:rPr>
-        <w:t>Tupare</w:t>
-      </w:r>
-      <w:proofErr w:type="spellEnd"/>
-      <w:r>
-        <w:rPr>
-          <w:rFonts w:ascii="Times New Roman" w:hAnsi="Times New Roman" w:cs="Times New Roman"/>
-        </w:rPr>
-        <w:t>, “Smart Public Transport Ticketing System Using QR Code,” SSRN Electronic Journal, 2024. [Online]. Available: https://papers.ssrn.com/sol3/papers.cfm?abstract_id=4712324</w:t>
+        <w:t>[4] A. T. Aruho, J. N. Mwesigwa, and R. Tumusiime, “Cashless Fare Collection Systems Acceptability in the Paratransit/Minibus Industry,” Transportation Research Record, 2025. [Online]. Available: https://journals.sagepub.com/doi/full/10.1177/03611981241234567</w:t>
+      </w:r>
+    </w:p>
+    <w:p>
+      <w:pPr>
+        <w:rPr>
+          <w:rFonts w:ascii="Times New Roman" w:hAnsi="Times New Roman" w:cs="Times New Roman"/>
+        </w:rPr>
+      </w:pPr>
+      <w:r>
+        <w:rPr>
+          <w:rFonts w:ascii="Times New Roman" w:hAnsi="Times New Roman" w:cs="Times New Roman"/>
+        </w:rPr>
+        <w:t>[5] J. Tupare, “Smart Public Transport Ticketing System Using QR Code,” SSRN Electronic Journal, 2024. [Online]. Available: https://papers.ssrn.com/sol3/papers.cfm?abstract_id=4712324</w:t>
       </w:r>
     </w:p>
     <w:p>
@@ -14714,21 +13741,7 @@
         <w:rPr>
           <w:rFonts w:ascii="Times New Roman" w:hAnsi="Times New Roman" w:cs="Times New Roman"/>
         </w:rPr>
-        <w:t xml:space="preserve">[7] M. </w:t>
-      </w:r>
-      <w:proofErr w:type="spellStart"/>
-      <w:r>
-        <w:rPr>
-          <w:rFonts w:ascii="Times New Roman" w:hAnsi="Times New Roman" w:cs="Times New Roman"/>
-        </w:rPr>
-        <w:t>Nakkala</w:t>
-      </w:r>
-      <w:proofErr w:type="spellEnd"/>
-      <w:r>
-        <w:rPr>
-          <w:rFonts w:ascii="Times New Roman" w:hAnsi="Times New Roman" w:cs="Times New Roman"/>
-        </w:rPr>
-        <w:t>, “Digital QR Tickets: Smart Solution for Urban Mobility,” ResearchGate, 2025. [Online]. Available: https://www.researchgate.net/publication/383049002_Digital_QR_Tickets_Smart_Solution_for_Urban_Mobility</w:t>
+        <w:t>[7] M. Nakkala, “Digital QR Tickets: Smart Solution for Urban Mobility,” ResearchGate, 2025. [Online]. Available: https://www.researchgate.net/publication/383049002_Digital_QR_Tickets_Smart_Solution_for_Urban_Mobility</w:t>
       </w:r>
     </w:p>
     <w:p>
@@ -14754,102 +13767,46 @@
         <w:rPr>
           <w:rFonts w:ascii="Times New Roman" w:hAnsi="Times New Roman" w:cs="Times New Roman"/>
         </w:rPr>
-        <w:t xml:space="preserve">[9] </w:t>
-      </w:r>
-      <w:proofErr w:type="spellStart"/>
-      <w:r>
-        <w:rPr>
-          <w:rFonts w:ascii="Times New Roman" w:hAnsi="Times New Roman" w:cs="Times New Roman"/>
-        </w:rPr>
-        <w:t>VoxDev</w:t>
-      </w:r>
-      <w:proofErr w:type="spellEnd"/>
-      <w:r>
-        <w:rPr>
-          <w:rFonts w:ascii="Times New Roman" w:hAnsi="Times New Roman" w:cs="Times New Roman"/>
-        </w:rPr>
-        <w:t>, “Mobile Money in Zambia: Opportunities, Challenges and Policy Debates,” 2023. [Online]. Available: https://voxdev.org/topic/mobile-money-zambia-opportunities-challenges</w:t>
-      </w:r>
-    </w:p>
-    <w:p>
-      <w:pPr>
-        <w:rPr>
-          <w:rFonts w:ascii="Times New Roman" w:hAnsi="Times New Roman" w:cs="Times New Roman"/>
-        </w:rPr>
-      </w:pPr>
-      <w:r>
-        <w:rPr>
-          <w:rFonts w:ascii="Times New Roman" w:hAnsi="Times New Roman" w:cs="Times New Roman"/>
-        </w:rPr>
-        <w:t xml:space="preserve">[10] UNDP, “The Role of Digital Mobile Money in Catalyzing Financial Inclusion,” United Nations Development </w:t>
-      </w:r>
-      <w:proofErr w:type="spellStart"/>
-      <w:r>
-        <w:rPr>
-          <w:rFonts w:ascii="Times New Roman" w:hAnsi="Times New Roman" w:cs="Times New Roman"/>
-        </w:rPr>
-        <w:t>Programme</w:t>
-      </w:r>
-      <w:proofErr w:type="spellEnd"/>
-      <w:r>
-        <w:rPr>
-          <w:rFonts w:ascii="Times New Roman" w:hAnsi="Times New Roman" w:cs="Times New Roman"/>
-        </w:rPr>
-        <w:t xml:space="preserve"> Report, 2024. [Online]. Available: https://www.undp.org/publications/digital-mobile-money-inclusion</w:t>
-      </w:r>
-    </w:p>
-    <w:p>
-      <w:pPr>
-        <w:rPr>
-          <w:rFonts w:ascii="Times New Roman" w:hAnsi="Times New Roman" w:cs="Times New Roman"/>
-        </w:rPr>
-      </w:pPr>
-      <w:r>
-        <w:rPr>
-          <w:rFonts w:ascii="Times New Roman" w:hAnsi="Times New Roman" w:cs="Times New Roman"/>
-        </w:rPr>
-        <w:t xml:space="preserve">[11] E. Bartin, S. Cetin, and H. </w:t>
-      </w:r>
-      <w:proofErr w:type="spellStart"/>
-      <w:r>
-        <w:rPr>
-          <w:rFonts w:ascii="Times New Roman" w:hAnsi="Times New Roman" w:cs="Times New Roman"/>
-        </w:rPr>
-        <w:t>Alpkocak</w:t>
-      </w:r>
-      <w:proofErr w:type="spellEnd"/>
-      <w:r>
-        <w:rPr>
-          <w:rFonts w:ascii="Times New Roman" w:hAnsi="Times New Roman" w:cs="Times New Roman"/>
-        </w:rPr>
-        <w:t>, “Evaluation Framework for Mobile Ticketing Applications in Public Transit,” IET Intelligent Transport Systems, vol. 12, no. 5, 2018. [Online]. Available: https://digital-library.theiet.org/doi/full/10.1049/iet-its.2018.5248</w:t>
-      </w:r>
-    </w:p>
-    <w:p>
-      <w:pPr>
-        <w:rPr>
-          <w:rFonts w:ascii="Times New Roman" w:hAnsi="Times New Roman" w:cs="Times New Roman"/>
-        </w:rPr>
-      </w:pPr>
-      <w:r>
-        <w:rPr>
-          <w:rFonts w:ascii="Times New Roman" w:hAnsi="Times New Roman" w:cs="Times New Roman"/>
-        </w:rPr>
-        <w:t xml:space="preserve">[12] M. </w:t>
-      </w:r>
-      <w:proofErr w:type="spellStart"/>
-      <w:r>
-        <w:rPr>
-          <w:rFonts w:ascii="Times New Roman" w:hAnsi="Times New Roman" w:cs="Times New Roman"/>
-        </w:rPr>
-        <w:t>Koloseni</w:t>
-      </w:r>
-      <w:proofErr w:type="spellEnd"/>
-      <w:r>
-        <w:rPr>
-          <w:rFonts w:ascii="Times New Roman" w:hAnsi="Times New Roman" w:cs="Times New Roman"/>
-        </w:rPr>
-        <w:t xml:space="preserve"> and H. Mandari, “Towards Sustainable Adoption: Investigating QR Codes Mobile Payment Continuance in Tanzania,” Journal of Social and Political Sciences, 2025. [Online]. Available: https://www.asianinstituteofresearch.org/id/JSParchives/towards-sustainable-adoption%3A-investigating-qr-codes-mobile-payment-continuance-in-tanzania</w:t>
+        <w:t>[9] VoxDev, “Mobile Money in Zambia: Opportunities, Challenges and Policy Debates,” 2023. [Online]. Available: https://voxdev.org/topic/mobile-money-zambia-opportunities-challenges</w:t>
+      </w:r>
+    </w:p>
+    <w:p>
+      <w:pPr>
+        <w:rPr>
+          <w:rFonts w:ascii="Times New Roman" w:hAnsi="Times New Roman" w:cs="Times New Roman"/>
+        </w:rPr>
+      </w:pPr>
+      <w:r>
+        <w:rPr>
+          <w:rFonts w:ascii="Times New Roman" w:hAnsi="Times New Roman" w:cs="Times New Roman"/>
+        </w:rPr>
+        <w:t>[10] UNDP, “The Role of Digital Mobile Money in Catalyzing Financial Inclusion,” United Nations Development Programme Report, 2024. [Online]. Available: https://www.undp.org/publications/digital-mobile-money-inclusion</w:t>
+      </w:r>
+    </w:p>
+    <w:p>
+      <w:pPr>
+        <w:rPr>
+          <w:rFonts w:ascii="Times New Roman" w:hAnsi="Times New Roman" w:cs="Times New Roman"/>
+        </w:rPr>
+      </w:pPr>
+      <w:r>
+        <w:rPr>
+          <w:rFonts w:ascii="Times New Roman" w:hAnsi="Times New Roman" w:cs="Times New Roman"/>
+        </w:rPr>
+        <w:t>[11] E. Bartin, S. Cetin, and H. Alpkocak, “Evaluation Framework for Mobile Ticketing Applications in Public Transit,” IET Intelligent Transport Systems, vol. 12, no. 5, 2018. [Online]. Available: https://digital-library.theiet.org/doi/full/10.1049/iet-its.2018.5248</w:t>
+      </w:r>
+    </w:p>
+    <w:p>
+      <w:pPr>
+        <w:rPr>
+          <w:rFonts w:ascii="Times New Roman" w:hAnsi="Times New Roman" w:cs="Times New Roman"/>
+        </w:rPr>
+      </w:pPr>
+      <w:r>
+        <w:rPr>
+          <w:rFonts w:ascii="Times New Roman" w:hAnsi="Times New Roman" w:cs="Times New Roman"/>
+        </w:rPr>
+        <w:t>[12] M. Koloseni and H. Mandari, “Towards Sustainable Adoption: Investigating QR Codes Mobile Payment Continuance in Tanzania,” Journal of Social and Political Sciences, 2025. [Online]. Available: https://www.asianinstituteofresearch.org/id/JSParchives/towards-sustainable-adoption%3A-investigating-qr-codes-mobile-payment-continuance-in-tanzania</w:t>
       </w:r>
     </w:p>
     <w:p>
@@ -14875,21 +13832,7 @@
         <w:rPr>
           <w:rFonts w:ascii="Times New Roman" w:hAnsi="Times New Roman" w:cs="Times New Roman"/>
         </w:rPr>
-        <w:t xml:space="preserve">[14] S. </w:t>
-      </w:r>
-      <w:proofErr w:type="spellStart"/>
-      <w:r>
-        <w:rPr>
-          <w:rFonts w:ascii="Times New Roman" w:hAnsi="Times New Roman" w:cs="Times New Roman"/>
-        </w:rPr>
-        <w:t>Shimomba</w:t>
-      </w:r>
-      <w:proofErr w:type="spellEnd"/>
-      <w:r>
-        <w:rPr>
-          <w:rFonts w:ascii="Times New Roman" w:hAnsi="Times New Roman" w:cs="Times New Roman"/>
-        </w:rPr>
-        <w:t>, M. Chanda, and B. Phiri, “Design and Development of an Integrated Online Bus Ticketing System,” Multidisciplinary Research Journal, vol. 5, no. 1, 2025. [Online]. Available: https://www.multiresearchjournal.com/arclist/list-2025.5.1/id-3796</w:t>
+        <w:t>[14] S. Shimomba, M. Chanda, and B. Phiri, “Design and Development of an Integrated Online Bus Ticketing System,” Multidisciplinary Research Journal, vol. 5, no. 1, 2025. [Online]. Available: https://www.multiresearchjournal.com/arclist/list-2025.5.1/id-3796</w:t>
       </w:r>
     </w:p>
     <w:p>

</xml_diff>